<commit_message>
Update Programming techniques Homework 4 Subroutines.docx
</commit_message>
<xml_diff>
--- a/programming/subroutines/Programming techniques Homework 4 Subroutines.docx
+++ b/programming/subroutines/Programming techniques Homework 4 Subroutines.docx
@@ -1,6 +1,6 @@
 
 <file path=word/document.xml><?xml version="1.0" encoding="utf-8"?>
-<w:document xmlns:wpc="http://schemas.microsoft.com/office/word/2010/wordprocessingCanvas" xmlns:cx="http://schemas.microsoft.com/office/drawing/2014/chartex" xmlns:cx1="http://schemas.microsoft.com/office/drawing/2015/9/8/chartex" xmlns:cx2="http://schemas.microsoft.com/office/drawing/2015/10/21/chartex" xmlns:cx3="http://schemas.microsoft.com/office/drawing/2016/5/9/chartex" xmlns:cx4="http://schemas.microsoft.com/office/drawing/2016/5/10/chartex" xmlns:cx5="http://schemas.microsoft.com/office/drawing/2016/5/11/chartex" xmlns:cx6="http://schemas.microsoft.com/office/drawing/2016/5/12/chartex" xmlns:cx7="http://schemas.microsoft.com/office/drawing/2016/5/13/chartex" xmlns:cx8="http://schemas.microsoft.com/office/drawing/2016/5/14/chartex" xmlns:mc="http://schemas.openxmlformats.org/markup-compatibility/2006" xmlns:aink="http://schemas.microsoft.com/office/drawing/2016/ink" xmlns:am3d="http://schemas.microsoft.com/office/drawing/2017/model3d" xmlns:o="urn:schemas-microsoft-com:office:office" xmlns:r="http://schemas.openxmlformats.org/officeDocument/2006/relationships" xmlns:m="http://schemas.openxmlformats.org/officeDocument/2006/math" xmlns:v="urn:schemas-microsoft-com:vml" xmlns:wp14="http://schemas.microsoft.com/office/word/2010/wordprocessingDrawing" xmlns:wp="http://schemas.openxmlformats.org/drawingml/2006/wordprocessingDrawing" xmlns:w10="urn:schemas-microsoft-com:office:word" xmlns:w="http://schemas.openxmlformats.org/wordprocessingml/2006/main" xmlns:w14="http://schemas.microsoft.com/office/word/2010/wordml" xmlns:w15="http://schemas.microsoft.com/office/word/2012/wordml" xmlns:w16cex="http://schemas.microsoft.com/office/word/2018/wordml/cex" xmlns:w16cid="http://schemas.microsoft.com/office/word/2016/wordml/cid" xmlns:w16="http://schemas.microsoft.com/office/word/2018/wordml" xmlns:w16sdtdh="http://schemas.microsoft.com/office/word/2020/wordml/sdtdatahash" xmlns:w16se="http://schemas.microsoft.com/office/word/2015/wordml/symex" xmlns:wpg="http://schemas.microsoft.com/office/word/2010/wordprocessingGroup" xmlns:wpi="http://schemas.microsoft.com/office/word/2010/wordprocessingInk" xmlns:wne="http://schemas.microsoft.com/office/word/2006/wordml" xmlns:wps="http://schemas.microsoft.com/office/word/2010/wordprocessingShape" mc:Ignorable="w14 w15 w16se w16cid w16 w16cex w16sdtdh wp14">
+<w:document xmlns:wpc="http://schemas.microsoft.com/office/word/2010/wordprocessingCanvas" xmlns:cx="http://schemas.microsoft.com/office/drawing/2014/chartex" xmlns:cx1="http://schemas.microsoft.com/office/drawing/2015/9/8/chartex" xmlns:cx2="http://schemas.microsoft.com/office/drawing/2015/10/21/chartex" xmlns:cx3="http://schemas.microsoft.com/office/drawing/2016/5/9/chartex" xmlns:cx4="http://schemas.microsoft.com/office/drawing/2016/5/10/chartex" xmlns:cx5="http://schemas.microsoft.com/office/drawing/2016/5/11/chartex" xmlns:cx6="http://schemas.microsoft.com/office/drawing/2016/5/12/chartex" xmlns:cx7="http://schemas.microsoft.com/office/drawing/2016/5/13/chartex" xmlns:cx8="http://schemas.microsoft.com/office/drawing/2016/5/14/chartex" xmlns:mc="http://schemas.openxmlformats.org/markup-compatibility/2006" xmlns:aink="http://schemas.microsoft.com/office/drawing/2016/ink" xmlns:am3d="http://schemas.microsoft.com/office/drawing/2017/model3d" xmlns:o="urn:schemas-microsoft-com:office:office" xmlns:oel="http://schemas.microsoft.com/office/2019/extlst" xmlns:r="http://schemas.openxmlformats.org/officeDocument/2006/relationships" xmlns:m="http://schemas.openxmlformats.org/officeDocument/2006/math" xmlns:v="urn:schemas-microsoft-com:vml" xmlns:wp14="http://schemas.microsoft.com/office/word/2010/wordprocessingDrawing" xmlns:wp="http://schemas.openxmlformats.org/drawingml/2006/wordprocessingDrawing" xmlns:w10="urn:schemas-microsoft-com:office:word" xmlns:w="http://schemas.openxmlformats.org/wordprocessingml/2006/main" xmlns:w14="http://schemas.microsoft.com/office/word/2010/wordml" xmlns:w15="http://schemas.microsoft.com/office/word/2012/wordml" xmlns:w16cex="http://schemas.microsoft.com/office/word/2018/wordml/cex" xmlns:w16cid="http://schemas.microsoft.com/office/word/2016/wordml/cid" xmlns:w16="http://schemas.microsoft.com/office/word/2018/wordml" xmlns:w16du="http://schemas.microsoft.com/office/word/2023/wordml/word16du" xmlns:w16sdtdh="http://schemas.microsoft.com/office/word/2020/wordml/sdtdatahash" xmlns:w16se="http://schemas.microsoft.com/office/word/2015/wordml/symex" xmlns:wpg="http://schemas.microsoft.com/office/word/2010/wordprocessingGroup" xmlns:wpi="http://schemas.microsoft.com/office/word/2010/wordprocessingInk" xmlns:wne="http://schemas.microsoft.com/office/word/2006/wordml" xmlns:wps="http://schemas.microsoft.com/office/word/2010/wordprocessingShape" mc:Ignorable="w14 w15 w16se w16cid w16 w16cex w16sdtdh w16du wp14">
   <w:body>
     <w:p>
       <w:pPr>
@@ -61,7 +61,6 @@
         </w:rPr>
         <w:tab/>
       </w:r>
-      <w:proofErr w:type="gramStart"/>
       <w:r>
         <w:rPr>
           <w:rFonts w:eastAsia="Times New Roman"/>
@@ -75,7 +74,6 @@
         </w:rPr>
         <w:t>Describe briefly</w:t>
       </w:r>
-      <w:proofErr w:type="gramEnd"/>
       <w:r>
         <w:rPr>
           <w:rFonts w:eastAsia="Times New Roman"/>
@@ -158,24 +156,298 @@
     <w:p>
       <w:pPr>
         <w:spacing w:before="120"/>
-        <w:ind w:left="426"/>
         <w:rPr>
           <w:rFonts w:cs="Arial"/>
           <w:color w:val="000000" w:themeColor="text1"/>
           <w:lang w:eastAsia="en-GB"/>
         </w:rPr>
       </w:pPr>
+      <w:r>
+        <w:rPr>
+          <w:rFonts w:cs="Arial"/>
+          <w:color w:val="000000" w:themeColor="text1"/>
+          <w:lang w:eastAsia="en-GB"/>
+        </w:rPr>
+        <w:t xml:space="preserve">Helps make programs efficient, since if you </w:t>
+      </w:r>
+      <w:r>
+        <w:rPr>
+          <w:rFonts w:cs="Arial"/>
+          <w:color w:val="000000" w:themeColor="text1"/>
+          <w:lang w:eastAsia="en-GB"/>
+        </w:rPr>
+        <w:t>w</w:t>
+      </w:r>
+      <w:r>
+        <w:rPr>
+          <w:rFonts w:cs="Arial"/>
+          <w:color w:val="000000" w:themeColor="text1"/>
+          <w:lang w:eastAsia="en-GB"/>
+        </w:rPr>
+        <w:t xml:space="preserve">ant to repeat a block of code multiple times in a program, instead of having to type out the piece of code manually every time, you can just copy and paste the subroutine name (call the subroutine) and immediately get the program to run that piece of code. Saves a lot of time because you don’t have to be </w:t>
+      </w:r>
+      <w:r>
+        <w:rPr>
+          <w:rFonts w:cs="Arial"/>
+          <w:color w:val="000000" w:themeColor="text1"/>
+          <w:lang w:eastAsia="en-GB"/>
+        </w:rPr>
+        <w:t>w</w:t>
+      </w:r>
+      <w:r>
+        <w:rPr>
+          <w:rFonts w:cs="Arial"/>
+          <w:color w:val="000000" w:themeColor="text1"/>
+          <w:lang w:eastAsia="en-GB"/>
+        </w:rPr>
+        <w:t>asting time repeatedly typing out the same block of code.</w:t>
+      </w:r>
     </w:p>
     <w:p>
       <w:pPr>
         <w:spacing w:before="120"/>
-        <w:ind w:left="426"/>
         <w:rPr>
           <w:rFonts w:cs="Arial"/>
           <w:color w:val="000000" w:themeColor="text1"/>
           <w:lang w:eastAsia="en-GB"/>
         </w:rPr>
       </w:pPr>
+      <w:r>
+        <w:rPr>
+          <w:rFonts w:cs="Arial"/>
+          <w:color w:val="000000" w:themeColor="text1"/>
+          <w:lang w:eastAsia="en-GB"/>
+        </w:rPr>
+        <w:t xml:space="preserve">Another advantage of subroutines is that it makes the program’s code more manageable. If you call a subroutine and something in the program goes </w:t>
+      </w:r>
+      <w:r>
+        <w:rPr>
+          <w:rFonts w:cs="Arial"/>
+          <w:color w:val="000000" w:themeColor="text1"/>
+          <w:lang w:eastAsia="en-GB"/>
+        </w:rPr>
+        <w:t>w</w:t>
+      </w:r>
+      <w:r>
+        <w:rPr>
+          <w:rFonts w:cs="Arial"/>
+          <w:color w:val="000000" w:themeColor="text1"/>
+          <w:lang w:eastAsia="en-GB"/>
+        </w:rPr>
+        <w:t xml:space="preserve">rong </w:t>
+      </w:r>
+      <w:r>
+        <w:rPr>
+          <w:rFonts w:cs="Arial"/>
+          <w:color w:val="000000" w:themeColor="text1"/>
+          <w:lang w:eastAsia="en-GB"/>
+        </w:rPr>
+        <w:t>w</w:t>
+      </w:r>
+      <w:r>
+        <w:rPr>
+          <w:rFonts w:cs="Arial"/>
+          <w:color w:val="000000" w:themeColor="text1"/>
+          <w:lang w:eastAsia="en-GB"/>
+        </w:rPr>
+        <w:t xml:space="preserve">hen the subroutine is being run, you </w:t>
+      </w:r>
+      <w:r>
+        <w:rPr>
+          <w:rFonts w:cs="Arial"/>
+          <w:color w:val="000000" w:themeColor="text1"/>
+          <w:lang w:eastAsia="en-GB"/>
+        </w:rPr>
+        <w:t>w</w:t>
+      </w:r>
+      <w:r>
+        <w:rPr>
+          <w:rFonts w:cs="Arial"/>
+          <w:color w:val="000000" w:themeColor="text1"/>
+          <w:lang w:eastAsia="en-GB"/>
+        </w:rPr>
+        <w:t>ill kno</w:t>
+      </w:r>
+      <w:r>
+        <w:rPr>
+          <w:rFonts w:cs="Arial"/>
+          <w:color w:val="000000" w:themeColor="text1"/>
+          <w:lang w:eastAsia="en-GB"/>
+        </w:rPr>
+        <w:t>w</w:t>
+      </w:r>
+      <w:r>
+        <w:rPr>
+          <w:rFonts w:cs="Arial"/>
+          <w:color w:val="000000" w:themeColor="text1"/>
+          <w:lang w:eastAsia="en-GB"/>
+        </w:rPr>
+        <w:t xml:space="preserve"> immediately that the error is in the subroutine making it so much easier to check for errors since if you didn’t use a subroutine and manually typed out every block of code that needs to be repeated, there is a good chance at some point you made some errors like syntax or logic errors, </w:t>
+      </w:r>
+      <w:r>
+        <w:rPr>
+          <w:rFonts w:cs="Arial"/>
+          <w:color w:val="000000" w:themeColor="text1"/>
+          <w:lang w:eastAsia="en-GB"/>
+        </w:rPr>
+        <w:t>w</w:t>
+      </w:r>
+      <w:r>
+        <w:rPr>
+          <w:rFonts w:cs="Arial"/>
+          <w:color w:val="000000" w:themeColor="text1"/>
+          <w:lang w:eastAsia="en-GB"/>
+        </w:rPr>
+        <w:t xml:space="preserve">hich means if there is a bug, you have to look through every single block of code for the error </w:t>
+      </w:r>
+      <w:r>
+        <w:rPr>
+          <w:rFonts w:cs="Arial"/>
+          <w:color w:val="000000" w:themeColor="text1"/>
+          <w:lang w:eastAsia="en-GB"/>
+        </w:rPr>
+        <w:t>w</w:t>
+      </w:r>
+      <w:r>
+        <w:rPr>
+          <w:rFonts w:cs="Arial"/>
+          <w:color w:val="000000" w:themeColor="text1"/>
+          <w:lang w:eastAsia="en-GB"/>
+        </w:rPr>
+        <w:t xml:space="preserve">hereas using a subroutine, you don’t have to since the block of code inside the subroutine applies to </w:t>
+      </w:r>
+      <w:proofErr w:type="spellStart"/>
+      <w:r>
+        <w:rPr>
+          <w:rFonts w:cs="Arial"/>
+          <w:color w:val="000000" w:themeColor="text1"/>
+          <w:lang w:eastAsia="en-GB"/>
+        </w:rPr>
+        <w:t>everytime</w:t>
+      </w:r>
+      <w:proofErr w:type="spellEnd"/>
+      <w:r>
+        <w:rPr>
+          <w:rFonts w:cs="Arial"/>
+          <w:color w:val="000000" w:themeColor="text1"/>
+          <w:lang w:eastAsia="en-GB"/>
+        </w:rPr>
+        <w:t xml:space="preserve"> it is called so if something is </w:t>
+      </w:r>
+      <w:r>
+        <w:rPr>
+          <w:rFonts w:cs="Arial"/>
+          <w:color w:val="000000" w:themeColor="text1"/>
+          <w:lang w:eastAsia="en-GB"/>
+        </w:rPr>
+        <w:t>w</w:t>
+      </w:r>
+      <w:r>
+        <w:rPr>
+          <w:rFonts w:cs="Arial"/>
+          <w:color w:val="000000" w:themeColor="text1"/>
+          <w:lang w:eastAsia="en-GB"/>
+        </w:rPr>
+        <w:t>rong, fix the subroutine and that’s that.</w:t>
+      </w:r>
+    </w:p>
+    <w:p>
+      <w:pPr>
+        <w:spacing w:before="120"/>
+        <w:rPr>
+          <w:rFonts w:cs="Arial"/>
+          <w:color w:val="000000" w:themeColor="text1"/>
+          <w:lang w:eastAsia="en-GB"/>
+        </w:rPr>
+      </w:pPr>
+      <w:r>
+        <w:rPr>
+          <w:rFonts w:cs="Arial"/>
+          <w:color w:val="000000" w:themeColor="text1"/>
+          <w:lang w:eastAsia="en-GB"/>
+        </w:rPr>
+        <w:t xml:space="preserve">One other advantage is that it makes the program’s code more readable for other developers. If you have a subroutine, it </w:t>
+      </w:r>
+      <w:r>
+        <w:rPr>
+          <w:rFonts w:cs="Arial"/>
+          <w:color w:val="000000" w:themeColor="text1"/>
+          <w:lang w:eastAsia="en-GB"/>
+        </w:rPr>
+        <w:t>w</w:t>
+      </w:r>
+      <w:r>
+        <w:rPr>
+          <w:rFonts w:cs="Arial"/>
+          <w:color w:val="000000" w:themeColor="text1"/>
+          <w:lang w:eastAsia="en-GB"/>
+        </w:rPr>
+        <w:t xml:space="preserve">ill have a name </w:t>
+      </w:r>
+      <w:r>
+        <w:rPr>
+          <w:rFonts w:cs="Arial"/>
+          <w:color w:val="000000" w:themeColor="text1"/>
+          <w:lang w:eastAsia="en-GB"/>
+        </w:rPr>
+        <w:t>w</w:t>
+      </w:r>
+      <w:r>
+        <w:rPr>
+          <w:rFonts w:cs="Arial"/>
+          <w:color w:val="000000" w:themeColor="text1"/>
+          <w:lang w:eastAsia="en-GB"/>
+        </w:rPr>
+        <w:t xml:space="preserve">hich should usually be a meaningful name. When read by other developers, they </w:t>
+      </w:r>
+      <w:r>
+        <w:rPr>
+          <w:rFonts w:cs="Arial"/>
+          <w:color w:val="000000" w:themeColor="text1"/>
+          <w:lang w:eastAsia="en-GB"/>
+        </w:rPr>
+        <w:t>w</w:t>
+      </w:r>
+      <w:r>
+        <w:rPr>
+          <w:rFonts w:cs="Arial"/>
+          <w:color w:val="000000" w:themeColor="text1"/>
+          <w:lang w:eastAsia="en-GB"/>
+        </w:rPr>
+        <w:t xml:space="preserve">ill be easily able to tell </w:t>
+      </w:r>
+      <w:r>
+        <w:rPr>
+          <w:rFonts w:cs="Arial"/>
+          <w:color w:val="000000" w:themeColor="text1"/>
+          <w:lang w:eastAsia="en-GB"/>
+        </w:rPr>
+        <w:t>w</w:t>
+      </w:r>
+      <w:r>
+        <w:rPr>
+          <w:rFonts w:cs="Arial"/>
+          <w:color w:val="000000" w:themeColor="text1"/>
+          <w:lang w:eastAsia="en-GB"/>
+        </w:rPr>
+        <w:t xml:space="preserve">hat the subroutine is for. If you don’t use a subroutine and choose to manually type out every block of code, other developers might not be able to understand it quickly because they have to spend more time seeing </w:t>
+      </w:r>
+      <w:r>
+        <w:rPr>
+          <w:rFonts w:cs="Arial"/>
+          <w:color w:val="000000" w:themeColor="text1"/>
+          <w:lang w:eastAsia="en-GB"/>
+        </w:rPr>
+        <w:t>w</w:t>
+      </w:r>
+      <w:r>
+        <w:rPr>
+          <w:rFonts w:cs="Arial"/>
+          <w:color w:val="000000" w:themeColor="text1"/>
+          <w:lang w:eastAsia="en-GB"/>
+        </w:rPr>
+        <w:t>hat each bit of your code does.</w:t>
+      </w:r>
     </w:p>
     <w:p>
       <w:pPr>
@@ -314,6 +586,27 @@
         </w:rPr>
         <w:tab/>
       </w:r>
+      <w:r>
+        <w:rPr>
+          <w:color w:val="000000" w:themeColor="text1"/>
+          <w:lang w:eastAsia="en-GB"/>
+        </w:rPr>
+        <w:t>A variable that is declared in the main program and therefore can be used any</w:t>
+      </w:r>
+      <w:r>
+        <w:rPr>
+          <w:color w:val="000000" w:themeColor="text1"/>
+          <w:lang w:eastAsia="en-GB"/>
+        </w:rPr>
+        <w:t>w</w:t>
+      </w:r>
+      <w:r>
+        <w:rPr>
+          <w:color w:val="000000" w:themeColor="text1"/>
+          <w:lang w:eastAsia="en-GB"/>
+        </w:rPr>
+        <w:t>here in the code it is declared in. It has the scope of the code.</w:t>
+      </w:r>
     </w:p>
     <w:p>
       <w:pPr>
@@ -417,6 +710,38 @@
         </w:rPr>
         <w:tab/>
       </w:r>
+      <w:r>
+        <w:rPr>
+          <w:rFonts w:cs="Arial"/>
+          <w:color w:val="000000" w:themeColor="text1"/>
+          <w:lang w:eastAsia="en-GB"/>
+        </w:rPr>
+        <w:t>Local variables are variables declared not i</w:t>
+      </w:r>
+      <w:r>
+        <w:rPr>
+          <w:rFonts w:cs="Arial"/>
+          <w:color w:val="000000" w:themeColor="text1"/>
+          <w:lang w:eastAsia="en-GB"/>
+        </w:rPr>
+        <w:t xml:space="preserve">n a main program, but rather in a block of code like inside for loops, </w:t>
+      </w:r>
+      <w:r>
+        <w:rPr>
+          <w:rFonts w:cs="Arial"/>
+          <w:color w:val="000000" w:themeColor="text1"/>
+          <w:lang w:eastAsia="en-GB"/>
+        </w:rPr>
+        <w:t>w</w:t>
+      </w:r>
+      <w:r>
+        <w:rPr>
+          <w:rFonts w:cs="Arial"/>
+          <w:color w:val="000000" w:themeColor="text1"/>
+          <w:lang w:eastAsia="en-GB"/>
+        </w:rPr>
+        <w:t>hile loops etc. Their scope is only as far as the block of code they are declared in runs.</w:t>
+      </w:r>
     </w:p>
     <w:p>
       <w:pPr>
@@ -483,6 +808,18 @@
           <w:lang w:eastAsia="en-GB"/>
         </w:rPr>
         <w:tab/>
+      </w:r>
+      <w:r>
+        <w:rPr>
+          <w:rFonts w:eastAsia="Times New Roman"/>
+          <w:b w:val="0"/>
+          <w:bCs w:val="0"/>
+          <w:color w:val="000000" w:themeColor="text1"/>
+          <w:kern w:val="0"/>
+          <w:sz w:val="22"/>
+          <w:szCs w:val="22"/>
+          <w:lang w:eastAsia="en-GB"/>
+        </w:rPr>
         <w:t>(c)</w:t>
       </w:r>
       <w:r>
@@ -524,13 +861,7 @@
         <w:spacing w:before="120" w:after="0"/>
         <w:ind w:left="425" w:hanging="425"/>
         <w:rPr>
-          <w:rFonts w:eastAsia="Times New Roman"/>
-          <w:b w:val="0"/>
-          <w:bCs w:val="0"/>
-          <w:color w:val="000000" w:themeColor="text1"/>
-          <w:kern w:val="0"/>
-          <w:sz w:val="22"/>
-          <w:szCs w:val="22"/>
+          <w:color w:val="000000" w:themeColor="text1"/>
           <w:lang w:eastAsia="en-GB"/>
         </w:rPr>
       </w:pPr>
@@ -547,35 +878,125 @@
         </w:rPr>
         <w:tab/>
       </w:r>
-    </w:p>
-    <w:p>
-      <w:pPr>
-        <w:pStyle w:val="Heading1"/>
-        <w:tabs>
-          <w:tab w:val="left" w:pos="851"/>
-          <w:tab w:val="right" w:pos="9214"/>
-        </w:tabs>
-        <w:spacing w:before="120" w:after="0"/>
-        <w:ind w:left="425" w:hanging="425"/>
-        <w:rPr>
-          <w:rFonts w:eastAsia="Times New Roman"/>
-          <w:b w:val="0"/>
-          <w:bCs w:val="0"/>
-          <w:color w:val="000000" w:themeColor="text1"/>
-          <w:kern w:val="0"/>
-          <w:sz w:val="22"/>
-          <w:szCs w:val="22"/>
-          <w:lang w:eastAsia="en-GB"/>
-        </w:rPr>
-      </w:pPr>
-    </w:p>
-    <w:p>
-      <w:pPr>
-        <w:rPr>
-          <w:color w:val="000000" w:themeColor="text1"/>
-          <w:lang w:eastAsia="en-GB"/>
-        </w:rPr>
-      </w:pPr>
+      <w:r>
+        <w:rPr>
+          <w:rFonts w:eastAsia="Times New Roman"/>
+          <w:b w:val="0"/>
+          <w:bCs w:val="0"/>
+          <w:color w:val="000000" w:themeColor="text1"/>
+          <w:kern w:val="0"/>
+          <w:sz w:val="22"/>
+          <w:szCs w:val="22"/>
+          <w:lang w:eastAsia="en-GB"/>
+        </w:rPr>
+        <w:t xml:space="preserve">You </w:t>
+      </w:r>
+      <w:proofErr w:type="spellStart"/>
+      <w:r>
+        <w:rPr>
+          <w:rFonts w:eastAsia="Times New Roman"/>
+          <w:b w:val="0"/>
+          <w:bCs w:val="0"/>
+          <w:color w:val="000000" w:themeColor="text1"/>
+          <w:kern w:val="0"/>
+          <w:sz w:val="22"/>
+          <w:szCs w:val="22"/>
+          <w:lang w:eastAsia="en-GB"/>
+        </w:rPr>
+        <w:t>w</w:t>
+      </w:r>
+      <w:r>
+        <w:rPr>
+          <w:rFonts w:eastAsia="Times New Roman"/>
+          <w:b w:val="0"/>
+          <w:bCs w:val="0"/>
+          <w:color w:val="000000" w:themeColor="text1"/>
+          <w:kern w:val="0"/>
+          <w:sz w:val="22"/>
+          <w:szCs w:val="22"/>
+          <w:lang w:eastAsia="en-GB"/>
+        </w:rPr>
+        <w:t>ont</w:t>
+      </w:r>
+      <w:proofErr w:type="spellEnd"/>
+      <w:r>
+        <w:rPr>
+          <w:rFonts w:eastAsia="Times New Roman"/>
+          <w:b w:val="0"/>
+          <w:bCs w:val="0"/>
+          <w:color w:val="000000" w:themeColor="text1"/>
+          <w:kern w:val="0"/>
+          <w:sz w:val="22"/>
+          <w:szCs w:val="22"/>
+          <w:lang w:eastAsia="en-GB"/>
+        </w:rPr>
+        <w:t xml:space="preserve"> accidentally change the value of a global variable outside the subroutine </w:t>
+      </w:r>
+      <w:r>
+        <w:rPr>
+          <w:rFonts w:eastAsia="Times New Roman"/>
+          <w:b w:val="0"/>
+          <w:bCs w:val="0"/>
+          <w:color w:val="000000" w:themeColor="text1"/>
+          <w:kern w:val="0"/>
+          <w:sz w:val="22"/>
+          <w:szCs w:val="22"/>
+          <w:lang w:eastAsia="en-GB"/>
+        </w:rPr>
+        <w:t>w</w:t>
+      </w:r>
+      <w:r>
+        <w:rPr>
+          <w:rFonts w:eastAsia="Times New Roman"/>
+          <w:b w:val="0"/>
+          <w:bCs w:val="0"/>
+          <w:color w:val="000000" w:themeColor="text1"/>
+          <w:kern w:val="0"/>
+          <w:sz w:val="22"/>
+          <w:szCs w:val="22"/>
+          <w:lang w:eastAsia="en-GB"/>
+        </w:rPr>
+        <w:t xml:space="preserve">hich can be troublesome if you </w:t>
+      </w:r>
+      <w:r>
+        <w:rPr>
+          <w:rFonts w:eastAsia="Times New Roman"/>
+          <w:b w:val="0"/>
+          <w:bCs w:val="0"/>
+          <w:color w:val="000000" w:themeColor="text1"/>
+          <w:kern w:val="0"/>
+          <w:sz w:val="22"/>
+          <w:szCs w:val="22"/>
+          <w:lang w:eastAsia="en-GB"/>
+        </w:rPr>
+        <w:t>w</w:t>
+      </w:r>
+      <w:r>
+        <w:rPr>
+          <w:rFonts w:eastAsia="Times New Roman"/>
+          <w:b w:val="0"/>
+          <w:bCs w:val="0"/>
+          <w:color w:val="000000" w:themeColor="text1"/>
+          <w:kern w:val="0"/>
+          <w:sz w:val="22"/>
+          <w:szCs w:val="22"/>
+          <w:lang w:eastAsia="en-GB"/>
+        </w:rPr>
+        <w:t>ant something to stay constant</w:t>
+      </w:r>
+      <w:r>
+        <w:rPr>
+          <w:rFonts w:eastAsia="Times New Roman"/>
+          <w:b w:val="0"/>
+          <w:bCs w:val="0"/>
+          <w:color w:val="000000" w:themeColor="text1"/>
+          <w:kern w:val="0"/>
+          <w:sz w:val="22"/>
+          <w:szCs w:val="22"/>
+          <w:lang w:eastAsia="en-GB"/>
+        </w:rPr>
+        <w:t>. Local variables only have the scope of the block of code they are declared in, they are self-contained.</w:t>
+      </w:r>
     </w:p>
     <w:p>
       <w:pPr>
@@ -957,23 +1378,8 @@
           <w:lang w:eastAsia="en-GB"/>
         </w:rPr>
         <w:tab/>
-        <w:t xml:space="preserve">Add </w:t>
-      </w:r>
-      <w:proofErr w:type="gramStart"/>
-      <w:r>
-        <w:rPr>
-          <w:rFonts w:eastAsia="Times New Roman"/>
-          <w:b w:val="0"/>
-          <w:bCs w:val="0"/>
-          <w:color w:val="404040"/>
-          <w:kern w:val="0"/>
-          <w:sz w:val="22"/>
-          <w:szCs w:val="22"/>
-          <w:lang w:eastAsia="en-GB"/>
-        </w:rPr>
-        <w:t>name</w:t>
-      </w:r>
-      <w:proofErr w:type="gramEnd"/>
+        <w:t>Add name</w:t>
+      </w:r>
       <w:r>
         <w:rPr>
           <w:rFonts w:eastAsia="Times New Roman"/>
@@ -1038,7 +1444,6 @@
         </w:rPr>
         <w:tab/>
       </w:r>
-      <w:proofErr w:type="gramStart"/>
       <w:r>
         <w:rPr>
           <w:rFonts w:eastAsia="Times New Roman"/>
@@ -1091,7 +1496,6 @@
         </w:rPr>
         <w:tab/>
       </w:r>
-      <w:proofErr w:type="gramEnd"/>
       <w:r>
         <w:rPr>
           <w:rFonts w:eastAsia="Times New Roman"/>
@@ -1348,35 +1752,7 @@
           <w:szCs w:val="22"/>
           <w:lang w:eastAsia="en-GB"/>
         </w:rPr>
-        <w:t xml:space="preserve"> should be </w:t>
-      </w:r>
-      <w:proofErr w:type="gramStart"/>
-      <w:r>
-        <w:rPr>
-          <w:rFonts w:eastAsia="Times New Roman"/>
-          <w:b w:val="0"/>
-          <w:bCs w:val="0"/>
-          <w:color w:val="404040"/>
-          <w:kern w:val="0"/>
-          <w:sz w:val="22"/>
-          <w:szCs w:val="22"/>
-          <w:lang w:eastAsia="en-GB"/>
-        </w:rPr>
-        <w:t>displayed</w:t>
-      </w:r>
-      <w:proofErr w:type="gramEnd"/>
-      <w:r>
-        <w:rPr>
-          <w:rFonts w:eastAsia="Times New Roman"/>
-          <w:b w:val="0"/>
-          <w:bCs w:val="0"/>
-          <w:color w:val="404040"/>
-          <w:kern w:val="0"/>
-          <w:sz w:val="22"/>
-          <w:szCs w:val="22"/>
-          <w:lang w:eastAsia="en-GB"/>
-        </w:rPr>
-        <w:t xml:space="preserve"> and the user asked to re-enter until they input a valid choice.</w:t>
+        <w:t xml:space="preserve"> should be displayed and the user asked to re-enter until they input a valid choice.</w:t>
       </w:r>
       <w:r>
         <w:rPr>
@@ -1424,9 +1800,8 @@
           <w:szCs w:val="22"/>
           <w:lang w:eastAsia="en-GB"/>
         </w:rPr>
-        <w:t xml:space="preserve">subroutine is called with the </w:t>
-      </w:r>
-      <w:proofErr w:type="gramStart"/>
+        <w:t>subroutine is called with the s</w:t>
+      </w:r>
       <w:r>
         <w:rPr>
           <w:rFonts w:eastAsia="Times New Roman" w:cs="Arial"/>
@@ -1434,6 +1809,147 @@
           <w:szCs w:val="22"/>
           <w:lang w:eastAsia="en-GB"/>
         </w:rPr>
+        <w:t xml:space="preserve">tatement </w:t>
+      </w:r>
+    </w:p>
+    <w:p>
+      <w:pPr>
+        <w:ind w:left="426" w:hanging="426"/>
+        <w:rPr>
+          <w:rFonts w:eastAsia="Times New Roman" w:cs="Arial"/>
+          <w:color w:val="404040"/>
+          <w:szCs w:val="22"/>
+          <w:lang w:eastAsia="en-GB"/>
+        </w:rPr>
+      </w:pPr>
+    </w:p>
+    <w:p>
+      <w:pPr>
+        <w:rPr>
+          <w:rFonts w:eastAsia="Times New Roman" w:cs="Arial"/>
+          <w:color w:val="404040"/>
+          <w:szCs w:val="22"/>
+          <w:lang w:eastAsia="en-GB"/>
+        </w:rPr>
+      </w:pPr>
+      <w:r>
+        <w:rPr>
+          <w:lang w:eastAsia="en-GB"/>
+        </w:rPr>
+        <w:tab/>
+      </w:r>
+      <w:r>
+        <w:rPr>
+          <w:rFonts w:ascii="Consolas" w:hAnsi="Consolas" w:cs="Consolas"/>
+          <w:szCs w:val="22"/>
+          <w:lang w:eastAsia="en-GB"/>
+        </w:rPr>
+        <w:t xml:space="preserve">choice </w:t>
+      </w:r>
+      <w:r>
+        <w:rPr>
+          <w:rFonts w:ascii="Consolas" w:hAnsi="Consolas" w:cs="Consolas"/>
+          <w:szCs w:val="22"/>
+          <w:lang w:eastAsia="en-GB"/>
+        </w:rPr>
+        <w:t>=</w:t>
+      </w:r>
+      <w:r>
+        <w:rPr>
+          <w:rFonts w:eastAsia="Times New Roman" w:cs="Arial"/>
+          <w:color w:val="404040"/>
+          <w:szCs w:val="22"/>
+          <w:lang w:eastAsia="en-GB"/>
+        </w:rPr>
+        <w:t xml:space="preserve"> </w:t>
+      </w:r>
+      <w:proofErr w:type="spellStart"/>
+      <w:r>
+        <w:rPr>
+          <w:rFonts w:eastAsia="Times New Roman" w:cs="Arial"/>
+          <w:color w:val="404040"/>
+          <w:szCs w:val="22"/>
+          <w:lang w:eastAsia="en-GB"/>
+        </w:rPr>
+        <w:t>displayMenu</w:t>
+      </w:r>
+      <w:proofErr w:type="spellEnd"/>
+      <w:r>
+        <w:rPr>
+          <w:rFonts w:eastAsia="Times New Roman" w:cs="Arial"/>
+          <w:color w:val="404040"/>
+          <w:szCs w:val="22"/>
+          <w:lang w:eastAsia="en-GB"/>
+        </w:rPr>
+        <w:t>()</w:t>
+      </w:r>
+      <w:r>
+        <w:rPr>
+          <w:rFonts w:eastAsia="Times New Roman" w:cs="Arial"/>
+          <w:color w:val="404040"/>
+          <w:szCs w:val="22"/>
+          <w:lang w:eastAsia="en-GB"/>
+        </w:rPr>
+        <w:t xml:space="preserve"> </w:t>
+      </w:r>
+    </w:p>
+    <w:p>
+      <w:pPr>
+        <w:ind w:left="426"/>
+        <w:rPr>
+          <w:rFonts w:eastAsia="Times New Roman" w:cs="Arial"/>
+          <w:color w:val="404040"/>
+          <w:szCs w:val="22"/>
+          <w:lang w:eastAsia="en-GB"/>
+        </w:rPr>
+      </w:pPr>
+    </w:p>
+    <w:p>
+      <w:pPr>
+        <w:ind w:left="426"/>
+        <w:rPr>
+          <w:rFonts w:eastAsia="Times New Roman" w:cs="Arial"/>
+          <w:color w:val="404040"/>
+          <w:szCs w:val="22"/>
+          <w:lang w:eastAsia="en-GB"/>
+        </w:rPr>
+      </w:pPr>
+    </w:p>
+    <w:p>
+      <w:pPr>
+        <w:ind w:left="426"/>
+        <w:rPr>
+          <w:rFonts w:eastAsia="Times New Roman" w:cs="Arial"/>
+          <w:color w:val="404040"/>
+          <w:szCs w:val="22"/>
+          <w:lang w:eastAsia="en-GB"/>
+        </w:rPr>
+      </w:pPr>
+      <w:r>
+        <w:rPr>
+          <w:rFonts w:eastAsia="Times New Roman" w:cs="Arial"/>
+          <w:color w:val="404040"/>
+          <w:szCs w:val="22"/>
+          <w:lang w:eastAsia="en-GB"/>
+        </w:rPr>
+        <w:t>The main program th</w:t>
+      </w:r>
+      <w:r>
+        <w:rPr>
+          <w:rFonts w:eastAsia="Times New Roman" w:cs="Arial"/>
+          <w:color w:val="404040"/>
+          <w:szCs w:val="22"/>
+          <w:lang w:eastAsia="en-GB"/>
+        </w:rPr>
+        <w:t>en branches to one of two subroutines which add</w:t>
+      </w:r>
+      <w:r>
+        <w:rPr>
+          <w:rFonts w:eastAsia="Times New Roman" w:cs="Arial"/>
+          <w:color w:val="404040"/>
+          <w:szCs w:val="22"/>
+          <w:lang w:eastAsia="en-GB"/>
+        </w:rPr>
         <w:t>s</w:t>
       </w:r>
       <w:r>
@@ -1443,9 +1959,8 @@
           <w:szCs w:val="22"/>
           <w:lang w:eastAsia="en-GB"/>
         </w:rPr>
-        <w:t>tatement</w:t>
-      </w:r>
-      <w:proofErr w:type="gramEnd"/>
+        <w:t xml:space="preserve"> a name or display</w:t>
+      </w:r>
       <w:r>
         <w:rPr>
           <w:rFonts w:eastAsia="Times New Roman" w:cs="Arial"/>
@@ -1453,12 +1968,29 @@
           <w:szCs w:val="22"/>
           <w:lang w:eastAsia="en-GB"/>
         </w:rPr>
+        <w:t>s</w:t>
+      </w:r>
+      <w:r>
+        <w:rPr>
+          <w:rFonts w:eastAsia="Times New Roman" w:cs="Arial"/>
+          <w:color w:val="404040"/>
+          <w:szCs w:val="22"/>
+          <w:lang w:eastAsia="en-GB"/>
+        </w:rPr>
+        <w:t xml:space="preserve"> the list, or quits the program with a message “Program terminating” if the user selects option 3.</w:t>
+      </w:r>
+      <w:r>
+        <w:rPr>
+          <w:rFonts w:eastAsia="Times New Roman" w:cs="Arial"/>
+          <w:color w:val="404040"/>
+          <w:szCs w:val="22"/>
+          <w:lang w:eastAsia="en-GB"/>
+        </w:rPr>
         <w:t xml:space="preserve"> </w:t>
       </w:r>
     </w:p>
     <w:p>
       <w:pPr>
-        <w:ind w:left="426" w:hanging="426"/>
         <w:rPr>
           <w:rFonts w:eastAsia="Times New Roman" w:cs="Arial"/>
           <w:color w:val="404040"/>
@@ -1466,221 +1998,24 @@
           <w:lang w:eastAsia="en-GB"/>
         </w:rPr>
       </w:pPr>
-    </w:p>
-    <w:p>
-      <w:pPr>
+      <w:r>
         <w:rPr>
           <w:rFonts w:eastAsia="Times New Roman" w:cs="Arial"/>
           <w:color w:val="404040"/>
           <w:szCs w:val="22"/>
           <w:lang w:eastAsia="en-GB"/>
         </w:rPr>
-      </w:pPr>
-      <w:r>
-        <w:rPr>
-          <w:lang w:eastAsia="en-GB"/>
-        </w:rPr>
+        <w:br w:type="page"/>
+      </w:r>
+      <w:r>
+        <w:rPr>
+          <w:rFonts w:eastAsia="Times New Roman" w:cs="Arial"/>
+          <w:color w:val="404040"/>
+          <w:szCs w:val="22"/>
+          <w:lang w:eastAsia="en-GB"/>
+        </w:rPr>
+        <w:lastRenderedPageBreak/>
         <w:tab/>
-      </w:r>
-      <w:r>
-        <w:rPr>
-          <w:rFonts w:ascii="Consolas" w:hAnsi="Consolas" w:cs="Consolas"/>
-          <w:szCs w:val="22"/>
-          <w:lang w:eastAsia="en-GB"/>
-        </w:rPr>
-        <w:t xml:space="preserve">choice </w:t>
-      </w:r>
-      <w:r>
-        <w:rPr>
-          <w:rFonts w:ascii="Consolas" w:hAnsi="Consolas" w:cs="Consolas"/>
-          <w:szCs w:val="22"/>
-          <w:lang w:eastAsia="en-GB"/>
-        </w:rPr>
-        <w:t>=</w:t>
-      </w:r>
-      <w:r>
-        <w:rPr>
-          <w:rFonts w:eastAsia="Times New Roman" w:cs="Arial"/>
-          <w:color w:val="404040"/>
-          <w:szCs w:val="22"/>
-          <w:lang w:eastAsia="en-GB"/>
-        </w:rPr>
-        <w:t xml:space="preserve"> </w:t>
-      </w:r>
-      <w:proofErr w:type="spellStart"/>
-      <w:proofErr w:type="gramStart"/>
-      <w:r>
-        <w:rPr>
-          <w:rFonts w:eastAsia="Times New Roman" w:cs="Arial"/>
-          <w:color w:val="404040"/>
-          <w:szCs w:val="22"/>
-          <w:lang w:eastAsia="en-GB"/>
-        </w:rPr>
-        <w:t>displayMenu</w:t>
-      </w:r>
-      <w:proofErr w:type="spellEnd"/>
-      <w:r>
-        <w:rPr>
-          <w:rFonts w:eastAsia="Times New Roman" w:cs="Arial"/>
-          <w:color w:val="404040"/>
-          <w:szCs w:val="22"/>
-          <w:lang w:eastAsia="en-GB"/>
-        </w:rPr>
-        <w:t>(</w:t>
-      </w:r>
-      <w:proofErr w:type="gramEnd"/>
-      <w:r>
-        <w:rPr>
-          <w:rFonts w:eastAsia="Times New Roman" w:cs="Arial"/>
-          <w:color w:val="404040"/>
-          <w:szCs w:val="22"/>
-          <w:lang w:eastAsia="en-GB"/>
-        </w:rPr>
-        <w:t>)</w:t>
-      </w:r>
-      <w:r>
-        <w:rPr>
-          <w:rFonts w:eastAsia="Times New Roman" w:cs="Arial"/>
-          <w:color w:val="404040"/>
-          <w:szCs w:val="22"/>
-          <w:lang w:eastAsia="en-GB"/>
-        </w:rPr>
-        <w:t xml:space="preserve"> </w:t>
-      </w:r>
-    </w:p>
-    <w:p>
-      <w:pPr>
-        <w:ind w:left="426"/>
-        <w:rPr>
-          <w:rFonts w:eastAsia="Times New Roman" w:cs="Arial"/>
-          <w:color w:val="404040"/>
-          <w:szCs w:val="22"/>
-          <w:lang w:eastAsia="en-GB"/>
-        </w:rPr>
-      </w:pPr>
-    </w:p>
-    <w:p>
-      <w:pPr>
-        <w:ind w:left="426"/>
-        <w:rPr>
-          <w:rFonts w:eastAsia="Times New Roman" w:cs="Arial"/>
-          <w:color w:val="404040"/>
-          <w:szCs w:val="22"/>
-          <w:lang w:eastAsia="en-GB"/>
-        </w:rPr>
-      </w:pPr>
-    </w:p>
-    <w:p>
-      <w:pPr>
-        <w:ind w:left="426"/>
-        <w:rPr>
-          <w:rFonts w:eastAsia="Times New Roman" w:cs="Arial"/>
-          <w:color w:val="404040"/>
-          <w:szCs w:val="22"/>
-          <w:lang w:eastAsia="en-GB"/>
-        </w:rPr>
-      </w:pPr>
-      <w:r>
-        <w:rPr>
-          <w:rFonts w:eastAsia="Times New Roman" w:cs="Arial"/>
-          <w:color w:val="404040"/>
-          <w:szCs w:val="22"/>
-          <w:lang w:eastAsia="en-GB"/>
-        </w:rPr>
-        <w:t>The main program th</w:t>
-      </w:r>
-      <w:r>
-        <w:rPr>
-          <w:rFonts w:eastAsia="Times New Roman" w:cs="Arial"/>
-          <w:color w:val="404040"/>
-          <w:szCs w:val="22"/>
-          <w:lang w:eastAsia="en-GB"/>
-        </w:rPr>
-        <w:t>en branches to one of two subroutines which add</w:t>
-      </w:r>
-      <w:r>
-        <w:rPr>
-          <w:rFonts w:eastAsia="Times New Roman" w:cs="Arial"/>
-          <w:color w:val="404040"/>
-          <w:szCs w:val="22"/>
-          <w:lang w:eastAsia="en-GB"/>
-        </w:rPr>
-        <w:t>s</w:t>
-      </w:r>
-      <w:r>
-        <w:rPr>
-          <w:rFonts w:eastAsia="Times New Roman" w:cs="Arial"/>
-          <w:color w:val="404040"/>
-          <w:szCs w:val="22"/>
-          <w:lang w:eastAsia="en-GB"/>
-        </w:rPr>
-        <w:t xml:space="preserve"> a name or display</w:t>
-      </w:r>
-      <w:r>
-        <w:rPr>
-          <w:rFonts w:eastAsia="Times New Roman" w:cs="Arial"/>
-          <w:color w:val="404040"/>
-          <w:szCs w:val="22"/>
-          <w:lang w:eastAsia="en-GB"/>
-        </w:rPr>
-        <w:t>s</w:t>
-      </w:r>
-      <w:r>
-        <w:rPr>
-          <w:rFonts w:eastAsia="Times New Roman" w:cs="Arial"/>
-          <w:color w:val="404040"/>
-          <w:szCs w:val="22"/>
-          <w:lang w:eastAsia="en-GB"/>
-        </w:rPr>
-        <w:t xml:space="preserve"> the </w:t>
-      </w:r>
-      <w:proofErr w:type="gramStart"/>
-      <w:r>
-        <w:rPr>
-          <w:rFonts w:eastAsia="Times New Roman" w:cs="Arial"/>
-          <w:color w:val="404040"/>
-          <w:szCs w:val="22"/>
-          <w:lang w:eastAsia="en-GB"/>
-        </w:rPr>
-        <w:t>list, or</w:t>
-      </w:r>
-      <w:proofErr w:type="gramEnd"/>
-      <w:r>
-        <w:rPr>
-          <w:rFonts w:eastAsia="Times New Roman" w:cs="Arial"/>
-          <w:color w:val="404040"/>
-          <w:szCs w:val="22"/>
-          <w:lang w:eastAsia="en-GB"/>
-        </w:rPr>
-        <w:t xml:space="preserve"> quits the program with a message “Program terminating” if the user selects option 3.</w:t>
-      </w:r>
-      <w:r>
-        <w:rPr>
-          <w:rFonts w:eastAsia="Times New Roman" w:cs="Arial"/>
-          <w:color w:val="404040"/>
-          <w:szCs w:val="22"/>
-          <w:lang w:eastAsia="en-GB"/>
-        </w:rPr>
-        <w:t xml:space="preserve"> </w:t>
-      </w:r>
-    </w:p>
-    <w:p>
-      <w:pPr>
-        <w:rPr>
-          <w:rFonts w:eastAsia="Times New Roman" w:cs="Arial"/>
-          <w:color w:val="404040"/>
-          <w:szCs w:val="22"/>
-          <w:lang w:eastAsia="en-GB"/>
-        </w:rPr>
-      </w:pPr>
-      <w:r>
-        <w:rPr>
-          <w:rFonts w:eastAsia="Times New Roman" w:cs="Arial"/>
-          <w:color w:val="404040"/>
-          <w:szCs w:val="22"/>
-          <w:lang w:eastAsia="en-GB"/>
-        </w:rPr>
-        <w:br w:type="page"/>
       </w:r>
     </w:p>
     <w:p>
@@ -1718,7 +2053,6 @@
           <w:szCs w:val="22"/>
           <w:lang w:eastAsia="en-GB"/>
         </w:rPr>
-        <w:lastRenderedPageBreak/>
         <w:tab/>
       </w:r>
       <w:r>
@@ -2147,7 +2481,7 @@
           </mc:Choice>
           <mc:Fallback>
             <w:pict>
-              <v:rect w14:anchorId="01C52EEE" id="Rectangle 2" o:spid="_x0000_s1026" style="position:absolute;margin-left:21.35pt;margin-top:12.5pt;width:414pt;height:315pt;z-index:251657728;visibility:visible;mso-wrap-style:square;mso-wrap-distance-left:9pt;mso-wrap-distance-top:0;mso-wrap-distance-right:9pt;mso-wrap-distance-bottom:0;mso-position-horizontal:absolute;mso-position-horizontal-relative:text;mso-position-vertical:absolute;mso-position-vertical-relative:text;v-text-anchor:middle" o:gfxdata="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" filled="f" strokecolor="black [3213]" strokeweight=".5pt"/>
+              <v:rect w14:anchorId="42AAB32D" id="Rectangle 2" o:spid="_x0000_s1026" style="position:absolute;margin-left:21.35pt;margin-top:12.5pt;width:414pt;height:315pt;z-index:251657728;visibility:visible;mso-wrap-style:square;mso-wrap-distance-left:9pt;mso-wrap-distance-top:0;mso-wrap-distance-right:9pt;mso-wrap-distance-bottom:0;mso-position-horizontal:absolute;mso-position-horizontal-relative:text;mso-position-vertical:absolute;mso-position-vertical-relative:text;v-text-anchor:middle" o:gfxdata="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" filled="f" strokecolor="black [3213]" strokeweight=".5pt"/>
             </w:pict>
           </mc:Fallback>
         </mc:AlternateContent>
@@ -2229,6 +2563,731 @@
         </w:tabs>
         <w:spacing w:before="240"/>
         <w:rPr>
+          <w:lang w:eastAsia="en-GB"/>
+        </w:rPr>
+      </w:pPr>
+      <w:proofErr w:type="spellStart"/>
+      <w:r>
+        <w:rPr>
+          <w:lang w:eastAsia="en-GB"/>
+        </w:rPr>
+        <w:t>namesList</w:t>
+      </w:r>
+      <w:proofErr w:type="spellEnd"/>
+      <w:r>
+        <w:rPr>
+          <w:lang w:eastAsia="en-GB"/>
+        </w:rPr>
+        <w:t xml:space="preserve"> = []</w:t>
+      </w:r>
+    </w:p>
+    <w:p>
+      <w:pPr>
+        <w:tabs>
+          <w:tab w:val="right" w:pos="9214"/>
+        </w:tabs>
+        <w:spacing w:before="240"/>
+        <w:rPr>
+          <w:lang w:eastAsia="en-GB"/>
+        </w:rPr>
+      </w:pPr>
+    </w:p>
+    <w:p>
+      <w:pPr>
+        <w:tabs>
+          <w:tab w:val="right" w:pos="9214"/>
+        </w:tabs>
+        <w:spacing w:before="240"/>
+        <w:rPr>
+          <w:lang w:eastAsia="en-GB"/>
+        </w:rPr>
+      </w:pPr>
+      <w:r>
+        <w:rPr>
+          <w:lang w:eastAsia="en-GB"/>
+        </w:rPr>
+        <w:t xml:space="preserve">def </w:t>
+      </w:r>
+      <w:proofErr w:type="spellStart"/>
+      <w:r>
+        <w:rPr>
+          <w:lang w:eastAsia="en-GB"/>
+        </w:rPr>
+        <w:t>displayMenu</w:t>
+      </w:r>
+      <w:proofErr w:type="spellEnd"/>
+      <w:r>
+        <w:rPr>
+          <w:lang w:eastAsia="en-GB"/>
+        </w:rPr>
+        <w:t>()</w:t>
+      </w:r>
+    </w:p>
+    <w:p>
+      <w:pPr>
+        <w:tabs>
+          <w:tab w:val="right" w:pos="9214"/>
+        </w:tabs>
+        <w:spacing w:before="240"/>
+        <w:rPr>
+          <w:lang w:eastAsia="en-GB"/>
+        </w:rPr>
+      </w:pPr>
+      <w:r>
+        <w:rPr>
+          <w:lang w:eastAsia="en-GB"/>
+        </w:rPr>
+        <w:t xml:space="preserve">    </w:t>
+      </w:r>
+      <w:proofErr w:type="spellStart"/>
+      <w:r>
+        <w:rPr>
+          <w:lang w:eastAsia="en-GB"/>
+        </w:rPr>
+        <w:t>presentChoices</w:t>
+      </w:r>
+      <w:proofErr w:type="spellEnd"/>
+      <w:r>
+        <w:rPr>
+          <w:lang w:eastAsia="en-GB"/>
+        </w:rPr>
+        <w:t xml:space="preserve"> = None</w:t>
+      </w:r>
+    </w:p>
+    <w:p>
+      <w:pPr>
+        <w:tabs>
+          <w:tab w:val="right" w:pos="9214"/>
+        </w:tabs>
+        <w:spacing w:before="240"/>
+        <w:rPr>
+          <w:lang w:eastAsia="en-GB"/>
+        </w:rPr>
+      </w:pPr>
+      <w:r>
+        <w:rPr>
+          <w:lang w:eastAsia="en-GB"/>
+        </w:rPr>
+        <w:t>    while True</w:t>
+      </w:r>
+      <w:r>
+        <w:rPr>
+          <w:lang w:eastAsia="en-GB"/>
+        </w:rPr>
+        <w:t xml:space="preserve"> do</w:t>
+      </w:r>
+    </w:p>
+    <w:p>
+      <w:pPr>
+        <w:tabs>
+          <w:tab w:val="right" w:pos="9214"/>
+        </w:tabs>
+        <w:spacing w:before="240"/>
+        <w:rPr>
+          <w:lang w:eastAsia="en-GB"/>
+        </w:rPr>
+      </w:pPr>
+      <w:r>
+        <w:rPr>
+          <w:lang w:eastAsia="en-GB"/>
+        </w:rPr>
+        <w:t>        try</w:t>
+      </w:r>
+    </w:p>
+    <w:p>
+      <w:pPr>
+        <w:tabs>
+          <w:tab w:val="right" w:pos="9214"/>
+        </w:tabs>
+        <w:spacing w:before="240"/>
+        <w:rPr>
+          <w:lang w:eastAsia="en-GB"/>
+        </w:rPr>
+      </w:pPr>
+      <w:r>
+        <w:rPr>
+          <w:lang w:eastAsia="en-GB"/>
+        </w:rPr>
+        <w:t xml:space="preserve">            </w:t>
+      </w:r>
+      <w:proofErr w:type="spellStart"/>
+      <w:r>
+        <w:rPr>
+          <w:lang w:eastAsia="en-GB"/>
+        </w:rPr>
+        <w:t>presentChoices</w:t>
+      </w:r>
+      <w:proofErr w:type="spellEnd"/>
+      <w:r>
+        <w:rPr>
+          <w:lang w:eastAsia="en-GB"/>
+        </w:rPr>
+        <w:t xml:space="preserve"> = int(input("choose from 1-3: \n1. add name \n2. display name \n3. quit"))</w:t>
+      </w:r>
+    </w:p>
+    <w:p>
+      <w:pPr>
+        <w:tabs>
+          <w:tab w:val="right" w:pos="9214"/>
+        </w:tabs>
+        <w:spacing w:before="240"/>
+        <w:rPr>
+          <w:lang w:eastAsia="en-GB"/>
+        </w:rPr>
+      </w:pPr>
+      <w:r>
+        <w:rPr>
+          <w:lang w:eastAsia="en-GB"/>
+        </w:rPr>
+        <w:t xml:space="preserve">            if </w:t>
+      </w:r>
+      <w:proofErr w:type="spellStart"/>
+      <w:r>
+        <w:rPr>
+          <w:lang w:eastAsia="en-GB"/>
+        </w:rPr>
+        <w:t>presentChoices</w:t>
+      </w:r>
+      <w:proofErr w:type="spellEnd"/>
+      <w:r>
+        <w:rPr>
+          <w:lang w:eastAsia="en-GB"/>
+        </w:rPr>
+        <w:t xml:space="preserve"> &lt; 4 and </w:t>
+      </w:r>
+      <w:proofErr w:type="spellStart"/>
+      <w:r>
+        <w:rPr>
+          <w:lang w:eastAsia="en-GB"/>
+        </w:rPr>
+        <w:t>presentChoices</w:t>
+      </w:r>
+      <w:proofErr w:type="spellEnd"/>
+      <w:r>
+        <w:rPr>
+          <w:lang w:eastAsia="en-GB"/>
+        </w:rPr>
+        <w:t xml:space="preserve"> &gt; 0</w:t>
+      </w:r>
+      <w:r>
+        <w:rPr>
+          <w:lang w:eastAsia="en-GB"/>
+        </w:rPr>
+        <w:t xml:space="preserve"> then</w:t>
+      </w:r>
+    </w:p>
+    <w:p>
+      <w:pPr>
+        <w:tabs>
+          <w:tab w:val="right" w:pos="9214"/>
+        </w:tabs>
+        <w:spacing w:before="240"/>
+        <w:rPr>
+          <w:lang w:eastAsia="en-GB"/>
+        </w:rPr>
+      </w:pPr>
+      <w:r>
+        <w:rPr>
+          <w:lang w:eastAsia="en-GB"/>
+        </w:rPr>
+        <w:t>                break</w:t>
+      </w:r>
+    </w:p>
+    <w:p>
+      <w:pPr>
+        <w:tabs>
+          <w:tab w:val="right" w:pos="9214"/>
+        </w:tabs>
+        <w:spacing w:before="240"/>
+        <w:rPr>
+          <w:lang w:eastAsia="en-GB"/>
+        </w:rPr>
+      </w:pPr>
+      <w:r>
+        <w:rPr>
+          <w:lang w:eastAsia="en-GB"/>
+        </w:rPr>
+        <w:t xml:space="preserve">        except </w:t>
+      </w:r>
+      <w:proofErr w:type="spellStart"/>
+      <w:r>
+        <w:rPr>
+          <w:lang w:eastAsia="en-GB"/>
+        </w:rPr>
+        <w:t>ValueError</w:t>
+      </w:r>
+      <w:proofErr w:type="spellEnd"/>
+    </w:p>
+    <w:p>
+      <w:pPr>
+        <w:tabs>
+          <w:tab w:val="right" w:pos="9214"/>
+        </w:tabs>
+        <w:spacing w:before="240"/>
+        <w:rPr>
+          <w:lang w:eastAsia="en-GB"/>
+        </w:rPr>
+      </w:pPr>
+      <w:r>
+        <w:rPr>
+          <w:lang w:eastAsia="en-GB"/>
+        </w:rPr>
+        <w:t>            print("invalid choice")</w:t>
+      </w:r>
+    </w:p>
+    <w:p>
+      <w:pPr>
+        <w:tabs>
+          <w:tab w:val="right" w:pos="9214"/>
+        </w:tabs>
+        <w:spacing w:before="240"/>
+        <w:rPr>
+          <w:lang w:eastAsia="en-GB"/>
+        </w:rPr>
+      </w:pPr>
+      <w:r>
+        <w:rPr>
+          <w:lang w:eastAsia="en-GB"/>
+        </w:rPr>
+        <w:lastRenderedPageBreak/>
+        <w:t xml:space="preserve">    if </w:t>
+      </w:r>
+      <w:proofErr w:type="spellStart"/>
+      <w:r>
+        <w:rPr>
+          <w:lang w:eastAsia="en-GB"/>
+        </w:rPr>
+        <w:t>presentChoices</w:t>
+      </w:r>
+      <w:proofErr w:type="spellEnd"/>
+      <w:r>
+        <w:rPr>
+          <w:lang w:eastAsia="en-GB"/>
+        </w:rPr>
+        <w:t xml:space="preserve"> == 1</w:t>
+      </w:r>
+      <w:r>
+        <w:rPr>
+          <w:lang w:eastAsia="en-GB"/>
+        </w:rPr>
+        <w:t xml:space="preserve"> then</w:t>
+      </w:r>
+    </w:p>
+    <w:p>
+      <w:pPr>
+        <w:tabs>
+          <w:tab w:val="right" w:pos="9214"/>
+        </w:tabs>
+        <w:spacing w:before="240"/>
+        <w:rPr>
+          <w:lang w:eastAsia="en-GB"/>
+        </w:rPr>
+      </w:pPr>
+      <w:r>
+        <w:rPr>
+          <w:lang w:eastAsia="en-GB"/>
+        </w:rPr>
+        <w:t>        name = input("enter name to be added to list")</w:t>
+      </w:r>
+    </w:p>
+    <w:p>
+      <w:pPr>
+        <w:tabs>
+          <w:tab w:val="right" w:pos="9214"/>
+        </w:tabs>
+        <w:spacing w:before="240"/>
+        <w:rPr>
+          <w:lang w:eastAsia="en-GB"/>
+        </w:rPr>
+      </w:pPr>
+      <w:r>
+        <w:rPr>
+          <w:lang w:eastAsia="en-GB"/>
+        </w:rPr>
+        <w:t>        position = int(input("enter which position you want the name to be in the list 1 to 10"))</w:t>
+      </w:r>
+    </w:p>
+    <w:p>
+      <w:pPr>
+        <w:tabs>
+          <w:tab w:val="right" w:pos="9214"/>
+        </w:tabs>
+        <w:spacing w:before="240"/>
+        <w:rPr>
+          <w:lang w:eastAsia="en-GB"/>
+        </w:rPr>
+      </w:pPr>
+      <w:r>
+        <w:rPr>
+          <w:lang w:eastAsia="en-GB"/>
+        </w:rPr>
+        <w:t xml:space="preserve">        if position &gt; </w:t>
+      </w:r>
+      <w:proofErr w:type="spellStart"/>
+      <w:r>
+        <w:rPr>
+          <w:lang w:eastAsia="en-GB"/>
+        </w:rPr>
+        <w:t>len</w:t>
+      </w:r>
+      <w:proofErr w:type="spellEnd"/>
+      <w:r>
+        <w:rPr>
+          <w:lang w:eastAsia="en-GB"/>
+        </w:rPr>
+        <w:t>(</w:t>
+      </w:r>
+      <w:proofErr w:type="spellStart"/>
+      <w:r>
+        <w:rPr>
+          <w:lang w:eastAsia="en-GB"/>
+        </w:rPr>
+        <w:t>namesList</w:t>
+      </w:r>
+      <w:proofErr w:type="spellEnd"/>
+      <w:r>
+        <w:rPr>
+          <w:lang w:eastAsia="en-GB"/>
+        </w:rPr>
+        <w:t>)</w:t>
+      </w:r>
+      <w:r>
+        <w:rPr>
+          <w:lang w:eastAsia="en-GB"/>
+        </w:rPr>
+        <w:t xml:space="preserve"> then</w:t>
+      </w:r>
+    </w:p>
+    <w:p>
+      <w:pPr>
+        <w:tabs>
+          <w:tab w:val="right" w:pos="9214"/>
+        </w:tabs>
+        <w:spacing w:before="240"/>
+        <w:rPr>
+          <w:lang w:eastAsia="en-GB"/>
+        </w:rPr>
+      </w:pPr>
+      <w:r>
+        <w:rPr>
+          <w:lang w:eastAsia="en-GB"/>
+        </w:rPr>
+        <w:t xml:space="preserve">            </w:t>
+      </w:r>
+      <w:proofErr w:type="spellStart"/>
+      <w:r>
+        <w:rPr>
+          <w:lang w:eastAsia="en-GB"/>
+        </w:rPr>
+        <w:t>namesList.extend</w:t>
+      </w:r>
+      <w:proofErr w:type="spellEnd"/>
+      <w:r>
+        <w:rPr>
+          <w:lang w:eastAsia="en-GB"/>
+        </w:rPr>
+        <w:t xml:space="preserve">([None]) * (position - </w:t>
+      </w:r>
+      <w:proofErr w:type="spellStart"/>
+      <w:r>
+        <w:rPr>
+          <w:lang w:eastAsia="en-GB"/>
+        </w:rPr>
+        <w:t>len</w:t>
+      </w:r>
+      <w:proofErr w:type="spellEnd"/>
+      <w:r>
+        <w:rPr>
+          <w:lang w:eastAsia="en-GB"/>
+        </w:rPr>
+        <w:t>(</w:t>
+      </w:r>
+      <w:proofErr w:type="spellStart"/>
+      <w:r>
+        <w:rPr>
+          <w:lang w:eastAsia="en-GB"/>
+        </w:rPr>
+        <w:t>namesList</w:t>
+      </w:r>
+      <w:proofErr w:type="spellEnd"/>
+      <w:r>
+        <w:rPr>
+          <w:lang w:eastAsia="en-GB"/>
+        </w:rPr>
+        <w:t>))</w:t>
+      </w:r>
+    </w:p>
+    <w:p>
+      <w:pPr>
+        <w:tabs>
+          <w:tab w:val="right" w:pos="9214"/>
+        </w:tabs>
+        <w:spacing w:before="240"/>
+        <w:rPr>
+          <w:lang w:eastAsia="en-GB"/>
+        </w:rPr>
+      </w:pPr>
+      <w:r>
+        <w:rPr>
+          <w:lang w:eastAsia="en-GB"/>
+        </w:rPr>
+        <w:t xml:space="preserve">        </w:t>
+      </w:r>
+      <w:proofErr w:type="spellStart"/>
+      <w:r>
+        <w:rPr>
+          <w:lang w:eastAsia="en-GB"/>
+        </w:rPr>
+        <w:t>namesList</w:t>
+      </w:r>
+      <w:proofErr w:type="spellEnd"/>
+      <w:r>
+        <w:rPr>
+          <w:lang w:eastAsia="en-GB"/>
+        </w:rPr>
+        <w:t>[position - 1] = name</w:t>
+      </w:r>
+    </w:p>
+    <w:p>
+      <w:pPr>
+        <w:tabs>
+          <w:tab w:val="right" w:pos="9214"/>
+        </w:tabs>
+        <w:spacing w:before="240"/>
+        <w:rPr>
+          <w:lang w:eastAsia="en-GB"/>
+        </w:rPr>
+      </w:pPr>
+      <w:r>
+        <w:rPr>
+          <w:lang w:eastAsia="en-GB"/>
+        </w:rPr>
+        <w:t xml:space="preserve">    </w:t>
+      </w:r>
+      <w:proofErr w:type="spellStart"/>
+      <w:r>
+        <w:rPr>
+          <w:lang w:eastAsia="en-GB"/>
+        </w:rPr>
+        <w:t>elif</w:t>
+      </w:r>
+      <w:proofErr w:type="spellEnd"/>
+      <w:r>
+        <w:rPr>
+          <w:lang w:eastAsia="en-GB"/>
+        </w:rPr>
+        <w:t xml:space="preserve"> </w:t>
+      </w:r>
+      <w:proofErr w:type="spellStart"/>
+      <w:r>
+        <w:rPr>
+          <w:lang w:eastAsia="en-GB"/>
+        </w:rPr>
+        <w:t>presentChoices</w:t>
+      </w:r>
+      <w:proofErr w:type="spellEnd"/>
+      <w:r>
+        <w:rPr>
+          <w:lang w:eastAsia="en-GB"/>
+        </w:rPr>
+        <w:t xml:space="preserve"> == 2</w:t>
+      </w:r>
+    </w:p>
+    <w:p>
+      <w:pPr>
+        <w:tabs>
+          <w:tab w:val="right" w:pos="9214"/>
+        </w:tabs>
+        <w:spacing w:before="240"/>
+        <w:rPr>
+          <w:lang w:eastAsia="en-GB"/>
+        </w:rPr>
+      </w:pPr>
+      <w:r>
+        <w:rPr>
+          <w:lang w:eastAsia="en-GB"/>
+        </w:rPr>
+        <w:t>        print(</w:t>
+      </w:r>
+      <w:proofErr w:type="spellStart"/>
+      <w:r>
+        <w:rPr>
+          <w:lang w:eastAsia="en-GB"/>
+        </w:rPr>
+        <w:t>len</w:t>
+      </w:r>
+      <w:proofErr w:type="spellEnd"/>
+      <w:r>
+        <w:rPr>
+          <w:lang w:eastAsia="en-GB"/>
+        </w:rPr>
+        <w:t>(</w:t>
+      </w:r>
+      <w:proofErr w:type="spellStart"/>
+      <w:r>
+        <w:rPr>
+          <w:lang w:eastAsia="en-GB"/>
+        </w:rPr>
+        <w:t>namesList</w:t>
+      </w:r>
+      <w:proofErr w:type="spellEnd"/>
+      <w:r>
+        <w:rPr>
+          <w:lang w:eastAsia="en-GB"/>
+        </w:rPr>
+        <w:t xml:space="preserve">), </w:t>
+      </w:r>
+      <w:proofErr w:type="spellStart"/>
+      <w:r>
+        <w:rPr>
+          <w:lang w:eastAsia="en-GB"/>
+        </w:rPr>
+        <w:t>namesList</w:t>
+      </w:r>
+      <w:proofErr w:type="spellEnd"/>
+      <w:r>
+        <w:rPr>
+          <w:lang w:eastAsia="en-GB"/>
+        </w:rPr>
+        <w:t>)</w:t>
+      </w:r>
+    </w:p>
+    <w:p>
+      <w:pPr>
+        <w:tabs>
+          <w:tab w:val="right" w:pos="9214"/>
+        </w:tabs>
+        <w:spacing w:before="240"/>
+        <w:rPr>
+          <w:lang w:eastAsia="en-GB"/>
+        </w:rPr>
+      </w:pPr>
+      <w:r>
+        <w:rPr>
+          <w:lang w:eastAsia="en-GB"/>
+        </w:rPr>
+        <w:t>    else</w:t>
+      </w:r>
+    </w:p>
+    <w:p>
+      <w:pPr>
+        <w:tabs>
+          <w:tab w:val="right" w:pos="9214"/>
+        </w:tabs>
+        <w:spacing w:before="240"/>
+        <w:rPr>
+          <w:lang w:eastAsia="en-GB"/>
+        </w:rPr>
+      </w:pPr>
+      <w:r>
+        <w:rPr>
+          <w:lang w:eastAsia="en-GB"/>
+        </w:rPr>
+        <w:t>        print("program closing")</w:t>
+      </w:r>
+    </w:p>
+    <w:p>
+      <w:pPr>
+        <w:tabs>
+          <w:tab w:val="right" w:pos="9214"/>
+        </w:tabs>
+        <w:spacing w:before="240"/>
+        <w:rPr>
+          <w:lang w:eastAsia="en-GB"/>
+        </w:rPr>
+      </w:pPr>
+      <w:r>
+        <w:rPr>
+          <w:lang w:eastAsia="en-GB"/>
+        </w:rPr>
+        <w:t>        return</w:t>
+      </w:r>
+    </w:p>
+    <w:p>
+      <w:pPr>
+        <w:tabs>
+          <w:tab w:val="right" w:pos="9214"/>
+        </w:tabs>
+        <w:spacing w:before="240"/>
+        <w:rPr>
+          <w:lang w:eastAsia="en-GB"/>
+        </w:rPr>
+      </w:pPr>
+      <w:proofErr w:type="spellStart"/>
+      <w:r>
+        <w:rPr>
+          <w:lang w:eastAsia="en-GB"/>
+        </w:rPr>
+        <w:t>endprocedure</w:t>
+      </w:r>
+      <w:proofErr w:type="spellEnd"/>
+    </w:p>
+    <w:p>
+      <w:pPr>
+        <w:tabs>
+          <w:tab w:val="right" w:pos="9214"/>
+        </w:tabs>
+        <w:spacing w:before="240"/>
+        <w:rPr>
+          <w:lang w:eastAsia="en-GB"/>
+        </w:rPr>
+      </w:pPr>
+    </w:p>
+    <w:p>
+      <w:pPr>
+        <w:tabs>
+          <w:tab w:val="right" w:pos="9214"/>
+        </w:tabs>
+        <w:spacing w:before="240"/>
+        <w:rPr>
+          <w:lang w:eastAsia="en-GB"/>
+        </w:rPr>
+      </w:pPr>
+      <w:r>
+        <w:rPr>
+          <w:lang w:eastAsia="en-GB"/>
+        </w:rPr>
+        <w:t xml:space="preserve">choice = </w:t>
+      </w:r>
+      <w:proofErr w:type="spellStart"/>
+      <w:r>
+        <w:rPr>
+          <w:lang w:eastAsia="en-GB"/>
+        </w:rPr>
+        <w:t>displayMenu</w:t>
+      </w:r>
+      <w:proofErr w:type="spellEnd"/>
+      <w:r>
+        <w:rPr>
+          <w:lang w:eastAsia="en-GB"/>
+        </w:rPr>
+        <w:t>()</w:t>
+      </w:r>
+    </w:p>
+    <w:p>
+      <w:pPr>
+        <w:tabs>
+          <w:tab w:val="right" w:pos="9214"/>
+        </w:tabs>
+        <w:spacing w:before="240"/>
+        <w:rPr>
+          <w:lang w:eastAsia="en-GB"/>
+        </w:rPr>
+      </w:pPr>
+      <w:r>
+        <w:rPr>
+          <w:lang w:eastAsia="en-GB"/>
+        </w:rPr>
+        <w:t>print(choice)</w:t>
+      </w:r>
+    </w:p>
+    <w:p>
+      <w:pPr>
+        <w:tabs>
+          <w:tab w:val="right" w:pos="9214"/>
+        </w:tabs>
+        <w:spacing w:before="240"/>
+        <w:rPr>
           <w:rFonts w:cs="Arial"/>
           <w:lang w:eastAsia="en-GB"/>
         </w:rPr>
@@ -2287,7 +3346,7 @@
 </file>
 
 <file path=word/endnotes.xml><?xml version="1.0" encoding="utf-8"?>
-<w:endnotes xmlns:wpc="http://schemas.microsoft.com/office/word/2010/wordprocessingCanvas" xmlns:cx="http://schemas.microsoft.com/office/drawing/2014/chartex" xmlns:cx1="http://schemas.microsoft.com/office/drawing/2015/9/8/chartex" xmlns:cx2="http://schemas.microsoft.com/office/drawing/2015/10/21/chartex" xmlns:cx3="http://schemas.microsoft.com/office/drawing/2016/5/9/chartex" xmlns:cx4="http://schemas.microsoft.com/office/drawing/2016/5/10/chartex" xmlns:cx5="http://schemas.microsoft.com/office/drawing/2016/5/11/chartex" xmlns:cx6="http://schemas.microsoft.com/office/drawing/2016/5/12/chartex" xmlns:cx7="http://schemas.microsoft.com/office/drawing/2016/5/13/chartex" xmlns:cx8="http://schemas.microsoft.com/office/drawing/2016/5/14/chartex" xmlns:mc="http://schemas.openxmlformats.org/markup-compatibility/2006" xmlns:aink="http://schemas.microsoft.com/office/drawing/2016/ink" xmlns:am3d="http://schemas.microsoft.com/office/drawing/2017/model3d" xmlns:o="urn:schemas-microsoft-com:office:office" xmlns:r="http://schemas.openxmlformats.org/officeDocument/2006/relationships" xmlns:m="http://schemas.openxmlformats.org/officeDocument/2006/math" xmlns:v="urn:schemas-microsoft-com:vml" xmlns:wp14="http://schemas.microsoft.com/office/word/2010/wordprocessingDrawing" xmlns:wp="http://schemas.openxmlformats.org/drawingml/2006/wordprocessingDrawing" xmlns:w10="urn:schemas-microsoft-com:office:word" xmlns:w="http://schemas.openxmlformats.org/wordprocessingml/2006/main" xmlns:w14="http://schemas.microsoft.com/office/word/2010/wordml" xmlns:w15="http://schemas.microsoft.com/office/word/2012/wordml" xmlns:w16cex="http://schemas.microsoft.com/office/word/2018/wordml/cex" xmlns:w16cid="http://schemas.microsoft.com/office/word/2016/wordml/cid" xmlns:w16="http://schemas.microsoft.com/office/word/2018/wordml" xmlns:w16sdtdh="http://schemas.microsoft.com/office/word/2020/wordml/sdtdatahash" xmlns:w16se="http://schemas.microsoft.com/office/word/2015/wordml/symex" xmlns:wpg="http://schemas.microsoft.com/office/word/2010/wordprocessingGroup" xmlns:wpi="http://schemas.microsoft.com/office/word/2010/wordprocessingInk" xmlns:wne="http://schemas.microsoft.com/office/word/2006/wordml" xmlns:wps="http://schemas.microsoft.com/office/word/2010/wordprocessingShape" mc:Ignorable="w14 w15 w16se w16cid w16 w16cex w16sdtdh wp14">
+<w:endnotes xmlns:wpc="http://schemas.microsoft.com/office/word/2010/wordprocessingCanvas" xmlns:cx="http://schemas.microsoft.com/office/drawing/2014/chartex" xmlns:cx1="http://schemas.microsoft.com/office/drawing/2015/9/8/chartex" xmlns:cx2="http://schemas.microsoft.com/office/drawing/2015/10/21/chartex" xmlns:cx3="http://schemas.microsoft.com/office/drawing/2016/5/9/chartex" xmlns:cx4="http://schemas.microsoft.com/office/drawing/2016/5/10/chartex" xmlns:cx5="http://schemas.microsoft.com/office/drawing/2016/5/11/chartex" xmlns:cx6="http://schemas.microsoft.com/office/drawing/2016/5/12/chartex" xmlns:cx7="http://schemas.microsoft.com/office/drawing/2016/5/13/chartex" xmlns:cx8="http://schemas.microsoft.com/office/drawing/2016/5/14/chartex" xmlns:mc="http://schemas.openxmlformats.org/markup-compatibility/2006" xmlns:aink="http://schemas.microsoft.com/office/drawing/2016/ink" xmlns:am3d="http://schemas.microsoft.com/office/drawing/2017/model3d" xmlns:o="urn:schemas-microsoft-com:office:office" xmlns:oel="http://schemas.microsoft.com/office/2019/extlst" xmlns:r="http://schemas.openxmlformats.org/officeDocument/2006/relationships" xmlns:m="http://schemas.openxmlformats.org/officeDocument/2006/math" xmlns:v="urn:schemas-microsoft-com:vml" xmlns:wp14="http://schemas.microsoft.com/office/word/2010/wordprocessingDrawing" xmlns:wp="http://schemas.openxmlformats.org/drawingml/2006/wordprocessingDrawing" xmlns:w10="urn:schemas-microsoft-com:office:word" xmlns:w="http://schemas.openxmlformats.org/wordprocessingml/2006/main" xmlns:w14="http://schemas.microsoft.com/office/word/2010/wordml" xmlns:w15="http://schemas.microsoft.com/office/word/2012/wordml" xmlns:w16cex="http://schemas.microsoft.com/office/word/2018/wordml/cex" xmlns:w16cid="http://schemas.microsoft.com/office/word/2016/wordml/cid" xmlns:w16="http://schemas.microsoft.com/office/word/2018/wordml" xmlns:w16du="http://schemas.microsoft.com/office/word/2023/wordml/word16du" xmlns:w16sdtdh="http://schemas.microsoft.com/office/word/2020/wordml/sdtdatahash" xmlns:w16se="http://schemas.microsoft.com/office/word/2015/wordml/symex" xmlns:wpg="http://schemas.microsoft.com/office/word/2010/wordprocessingGroup" xmlns:wpi="http://schemas.microsoft.com/office/word/2010/wordprocessingInk" xmlns:wne="http://schemas.microsoft.com/office/word/2006/wordml" xmlns:wps="http://schemas.microsoft.com/office/word/2010/wordprocessingShape" mc:Ignorable="w14 w15 w16se w16cid w16 w16cex w16sdtdh w16du wp14">
   <w:endnote w:type="separator" w:id="-1">
     <w:p>
       <w:r>
@@ -2306,7 +3365,7 @@
 </file>
 
 <file path=word/footer1.xml><?xml version="1.0" encoding="utf-8"?>
-<w:ftr xmlns:wpc="http://schemas.microsoft.com/office/word/2010/wordprocessingCanvas" xmlns:cx="http://schemas.microsoft.com/office/drawing/2014/chartex" xmlns:cx1="http://schemas.microsoft.com/office/drawing/2015/9/8/chartex" xmlns:cx2="http://schemas.microsoft.com/office/drawing/2015/10/21/chartex" xmlns:cx3="http://schemas.microsoft.com/office/drawing/2016/5/9/chartex" xmlns:cx4="http://schemas.microsoft.com/office/drawing/2016/5/10/chartex" xmlns:cx5="http://schemas.microsoft.com/office/drawing/2016/5/11/chartex" xmlns:cx6="http://schemas.microsoft.com/office/drawing/2016/5/12/chartex" xmlns:cx7="http://schemas.microsoft.com/office/drawing/2016/5/13/chartex" xmlns:cx8="http://schemas.microsoft.com/office/drawing/2016/5/14/chartex" xmlns:mc="http://schemas.openxmlformats.org/markup-compatibility/2006" xmlns:aink="http://schemas.microsoft.com/office/drawing/2016/ink" xmlns:am3d="http://schemas.microsoft.com/office/drawing/2017/model3d" xmlns:o="urn:schemas-microsoft-com:office:office" xmlns:r="http://schemas.openxmlformats.org/officeDocument/2006/relationships" xmlns:m="http://schemas.openxmlformats.org/officeDocument/2006/math" xmlns:v="urn:schemas-microsoft-com:vml" xmlns:wp14="http://schemas.microsoft.com/office/word/2010/wordprocessingDrawing" xmlns:wp="http://schemas.openxmlformats.org/drawingml/2006/wordprocessingDrawing" xmlns:w10="urn:schemas-microsoft-com:office:word" xmlns:w="http://schemas.openxmlformats.org/wordprocessingml/2006/main" xmlns:w14="http://schemas.microsoft.com/office/word/2010/wordml" xmlns:w15="http://schemas.microsoft.com/office/word/2012/wordml" xmlns:w16cex="http://schemas.microsoft.com/office/word/2018/wordml/cex" xmlns:w16cid="http://schemas.microsoft.com/office/word/2016/wordml/cid" xmlns:w16="http://schemas.microsoft.com/office/word/2018/wordml" xmlns:w16sdtdh="http://schemas.microsoft.com/office/word/2020/wordml/sdtdatahash" xmlns:w16se="http://schemas.microsoft.com/office/word/2015/wordml/symex" xmlns:wpg="http://schemas.microsoft.com/office/word/2010/wordprocessingGroup" xmlns:wpi="http://schemas.microsoft.com/office/word/2010/wordprocessingInk" xmlns:wne="http://schemas.microsoft.com/office/word/2006/wordml" xmlns:wps="http://schemas.microsoft.com/office/word/2010/wordprocessingShape" mc:Ignorable="w14 w15 w16se w16cid w16 w16cex w16sdtdh wp14">
+<w:ftr xmlns:wpc="http://schemas.microsoft.com/office/word/2010/wordprocessingCanvas" xmlns:cx="http://schemas.microsoft.com/office/drawing/2014/chartex" xmlns:cx1="http://schemas.microsoft.com/office/drawing/2015/9/8/chartex" xmlns:cx2="http://schemas.microsoft.com/office/drawing/2015/10/21/chartex" xmlns:cx3="http://schemas.microsoft.com/office/drawing/2016/5/9/chartex" xmlns:cx4="http://schemas.microsoft.com/office/drawing/2016/5/10/chartex" xmlns:cx5="http://schemas.microsoft.com/office/drawing/2016/5/11/chartex" xmlns:cx6="http://schemas.microsoft.com/office/drawing/2016/5/12/chartex" xmlns:cx7="http://schemas.microsoft.com/office/drawing/2016/5/13/chartex" xmlns:cx8="http://schemas.microsoft.com/office/drawing/2016/5/14/chartex" xmlns:mc="http://schemas.openxmlformats.org/markup-compatibility/2006" xmlns:aink="http://schemas.microsoft.com/office/drawing/2016/ink" xmlns:am3d="http://schemas.microsoft.com/office/drawing/2017/model3d" xmlns:o="urn:schemas-microsoft-com:office:office" xmlns:oel="http://schemas.microsoft.com/office/2019/extlst" xmlns:r="http://schemas.openxmlformats.org/officeDocument/2006/relationships" xmlns:m="http://schemas.openxmlformats.org/officeDocument/2006/math" xmlns:v="urn:schemas-microsoft-com:vml" xmlns:wp14="http://schemas.microsoft.com/office/word/2010/wordprocessingDrawing" xmlns:wp="http://schemas.openxmlformats.org/drawingml/2006/wordprocessingDrawing" xmlns:w10="urn:schemas-microsoft-com:office:word" xmlns:w="http://schemas.openxmlformats.org/wordprocessingml/2006/main" xmlns:w14="http://schemas.microsoft.com/office/word/2010/wordml" xmlns:w15="http://schemas.microsoft.com/office/word/2012/wordml" xmlns:w16cex="http://schemas.microsoft.com/office/word/2018/wordml/cex" xmlns:w16cid="http://schemas.microsoft.com/office/word/2016/wordml/cid" xmlns:w16="http://schemas.microsoft.com/office/word/2018/wordml" xmlns:w16du="http://schemas.microsoft.com/office/word/2023/wordml/word16du" xmlns:w16sdtdh="http://schemas.microsoft.com/office/word/2020/wordml/sdtdatahash" xmlns:w16se="http://schemas.microsoft.com/office/word/2015/wordml/symex" xmlns:wpg="http://schemas.microsoft.com/office/word/2010/wordprocessingGroup" xmlns:wpi="http://schemas.microsoft.com/office/word/2010/wordprocessingInk" xmlns:wne="http://schemas.microsoft.com/office/word/2006/wordml" xmlns:wps="http://schemas.microsoft.com/office/word/2010/wordprocessingShape" mc:Ignorable="w14 w15 w16se w16cid w16 w16cex w16sdtdh w16du wp14">
   <w:sdt>
     <w:sdtPr>
       <w:id w:val="-1265368705"/>
@@ -2369,7 +3428,7 @@
 </file>
 
 <file path=word/footnotes.xml><?xml version="1.0" encoding="utf-8"?>
-<w:footnotes xmlns:wpc="http://schemas.microsoft.com/office/word/2010/wordprocessingCanvas" xmlns:cx="http://schemas.microsoft.com/office/drawing/2014/chartex" xmlns:cx1="http://schemas.microsoft.com/office/drawing/2015/9/8/chartex" xmlns:cx2="http://schemas.microsoft.com/office/drawing/2015/10/21/chartex" xmlns:cx3="http://schemas.microsoft.com/office/drawing/2016/5/9/chartex" xmlns:cx4="http://schemas.microsoft.com/office/drawing/2016/5/10/chartex" xmlns:cx5="http://schemas.microsoft.com/office/drawing/2016/5/11/chartex" xmlns:cx6="http://schemas.microsoft.com/office/drawing/2016/5/12/chartex" xmlns:cx7="http://schemas.microsoft.com/office/drawing/2016/5/13/chartex" xmlns:cx8="http://schemas.microsoft.com/office/drawing/2016/5/14/chartex" xmlns:mc="http://schemas.openxmlformats.org/markup-compatibility/2006" xmlns:aink="http://schemas.microsoft.com/office/drawing/2016/ink" xmlns:am3d="http://schemas.microsoft.com/office/drawing/2017/model3d" xmlns:o="urn:schemas-microsoft-com:office:office" xmlns:r="http://schemas.openxmlformats.org/officeDocument/2006/relationships" xmlns:m="http://schemas.openxmlformats.org/officeDocument/2006/math" xmlns:v="urn:schemas-microsoft-com:vml" xmlns:wp14="http://schemas.microsoft.com/office/word/2010/wordprocessingDrawing" xmlns:wp="http://schemas.openxmlformats.org/drawingml/2006/wordprocessingDrawing" xmlns:w10="urn:schemas-microsoft-com:office:word" xmlns:w="http://schemas.openxmlformats.org/wordprocessingml/2006/main" xmlns:w14="http://schemas.microsoft.com/office/word/2010/wordml" xmlns:w15="http://schemas.microsoft.com/office/word/2012/wordml" xmlns:w16cex="http://schemas.microsoft.com/office/word/2018/wordml/cex" xmlns:w16cid="http://schemas.microsoft.com/office/word/2016/wordml/cid" xmlns:w16="http://schemas.microsoft.com/office/word/2018/wordml" xmlns:w16sdtdh="http://schemas.microsoft.com/office/word/2020/wordml/sdtdatahash" xmlns:w16se="http://schemas.microsoft.com/office/word/2015/wordml/symex" xmlns:wpg="http://schemas.microsoft.com/office/word/2010/wordprocessingGroup" xmlns:wpi="http://schemas.microsoft.com/office/word/2010/wordprocessingInk" xmlns:wne="http://schemas.microsoft.com/office/word/2006/wordml" xmlns:wps="http://schemas.microsoft.com/office/word/2010/wordprocessingShape" mc:Ignorable="w14 w15 w16se w16cid w16 w16cex w16sdtdh wp14">
+<w:footnotes xmlns:wpc="http://schemas.microsoft.com/office/word/2010/wordprocessingCanvas" xmlns:cx="http://schemas.microsoft.com/office/drawing/2014/chartex" xmlns:cx1="http://schemas.microsoft.com/office/drawing/2015/9/8/chartex" xmlns:cx2="http://schemas.microsoft.com/office/drawing/2015/10/21/chartex" xmlns:cx3="http://schemas.microsoft.com/office/drawing/2016/5/9/chartex" xmlns:cx4="http://schemas.microsoft.com/office/drawing/2016/5/10/chartex" xmlns:cx5="http://schemas.microsoft.com/office/drawing/2016/5/11/chartex" xmlns:cx6="http://schemas.microsoft.com/office/drawing/2016/5/12/chartex" xmlns:cx7="http://schemas.microsoft.com/office/drawing/2016/5/13/chartex" xmlns:cx8="http://schemas.microsoft.com/office/drawing/2016/5/14/chartex" xmlns:mc="http://schemas.openxmlformats.org/markup-compatibility/2006" xmlns:aink="http://schemas.microsoft.com/office/drawing/2016/ink" xmlns:am3d="http://schemas.microsoft.com/office/drawing/2017/model3d" xmlns:o="urn:schemas-microsoft-com:office:office" xmlns:oel="http://schemas.microsoft.com/office/2019/extlst" xmlns:r="http://schemas.openxmlformats.org/officeDocument/2006/relationships" xmlns:m="http://schemas.openxmlformats.org/officeDocument/2006/math" xmlns:v="urn:schemas-microsoft-com:vml" xmlns:wp14="http://schemas.microsoft.com/office/word/2010/wordprocessingDrawing" xmlns:wp="http://schemas.openxmlformats.org/drawingml/2006/wordprocessingDrawing" xmlns:w10="urn:schemas-microsoft-com:office:word" xmlns:w="http://schemas.openxmlformats.org/wordprocessingml/2006/main" xmlns:w14="http://schemas.microsoft.com/office/word/2010/wordml" xmlns:w15="http://schemas.microsoft.com/office/word/2012/wordml" xmlns:w16cex="http://schemas.microsoft.com/office/word/2018/wordml/cex" xmlns:w16cid="http://schemas.microsoft.com/office/word/2016/wordml/cid" xmlns:w16="http://schemas.microsoft.com/office/word/2018/wordml" xmlns:w16du="http://schemas.microsoft.com/office/word/2023/wordml/word16du" xmlns:w16sdtdh="http://schemas.microsoft.com/office/word/2020/wordml/sdtdatahash" xmlns:w16se="http://schemas.microsoft.com/office/word/2015/wordml/symex" xmlns:wpg="http://schemas.microsoft.com/office/word/2010/wordprocessingGroup" xmlns:wpi="http://schemas.microsoft.com/office/word/2010/wordprocessingInk" xmlns:wne="http://schemas.microsoft.com/office/word/2006/wordml" xmlns:wps="http://schemas.microsoft.com/office/word/2010/wordprocessingShape" mc:Ignorable="w14 w15 w16se w16cid w16 w16cex w16sdtdh w16du wp14">
   <w:footnote w:type="separator" w:id="-1">
     <w:p>
       <w:r>
@@ -2388,7 +3447,7 @@
 </file>
 
 <file path=word/header1.xml><?xml version="1.0" encoding="utf-8"?>
-<w:hdr xmlns:wpc="http://schemas.microsoft.com/office/word/2010/wordprocessingCanvas" xmlns:cx="http://schemas.microsoft.com/office/drawing/2014/chartex" xmlns:cx1="http://schemas.microsoft.com/office/drawing/2015/9/8/chartex" xmlns:cx2="http://schemas.microsoft.com/office/drawing/2015/10/21/chartex" xmlns:cx3="http://schemas.microsoft.com/office/drawing/2016/5/9/chartex" xmlns:cx4="http://schemas.microsoft.com/office/drawing/2016/5/10/chartex" xmlns:cx5="http://schemas.microsoft.com/office/drawing/2016/5/11/chartex" xmlns:cx6="http://schemas.microsoft.com/office/drawing/2016/5/12/chartex" xmlns:cx7="http://schemas.microsoft.com/office/drawing/2016/5/13/chartex" xmlns:cx8="http://schemas.microsoft.com/office/drawing/2016/5/14/chartex" xmlns:mc="http://schemas.openxmlformats.org/markup-compatibility/2006" xmlns:aink="http://schemas.microsoft.com/office/drawing/2016/ink" xmlns:am3d="http://schemas.microsoft.com/office/drawing/2017/model3d" xmlns:o="urn:schemas-microsoft-com:office:office" xmlns:r="http://schemas.openxmlformats.org/officeDocument/2006/relationships" xmlns:m="http://schemas.openxmlformats.org/officeDocument/2006/math" xmlns:v="urn:schemas-microsoft-com:vml" xmlns:wp14="http://schemas.microsoft.com/office/word/2010/wordprocessingDrawing" xmlns:wp="http://schemas.openxmlformats.org/drawingml/2006/wordprocessingDrawing" xmlns:w10="urn:schemas-microsoft-com:office:word" xmlns:w="http://schemas.openxmlformats.org/wordprocessingml/2006/main" xmlns:w14="http://schemas.microsoft.com/office/word/2010/wordml" xmlns:w15="http://schemas.microsoft.com/office/word/2012/wordml" xmlns:w16cex="http://schemas.microsoft.com/office/word/2018/wordml/cex" xmlns:w16cid="http://schemas.microsoft.com/office/word/2016/wordml/cid" xmlns:w16="http://schemas.microsoft.com/office/word/2018/wordml" xmlns:w16sdtdh="http://schemas.microsoft.com/office/word/2020/wordml/sdtdatahash" xmlns:w16se="http://schemas.microsoft.com/office/word/2015/wordml/symex" xmlns:wpg="http://schemas.microsoft.com/office/word/2010/wordprocessingGroup" xmlns:wpi="http://schemas.microsoft.com/office/word/2010/wordprocessingInk" xmlns:wne="http://schemas.microsoft.com/office/word/2006/wordml" xmlns:wps="http://schemas.microsoft.com/office/word/2010/wordprocessingShape" mc:Ignorable="w14 w15 w16se w16cid w16 w16cex w16sdtdh wp14">
+<w:hdr xmlns:wpc="http://schemas.microsoft.com/office/word/2010/wordprocessingCanvas" xmlns:cx="http://schemas.microsoft.com/office/drawing/2014/chartex" xmlns:cx1="http://schemas.microsoft.com/office/drawing/2015/9/8/chartex" xmlns:cx2="http://schemas.microsoft.com/office/drawing/2015/10/21/chartex" xmlns:cx3="http://schemas.microsoft.com/office/drawing/2016/5/9/chartex" xmlns:cx4="http://schemas.microsoft.com/office/drawing/2016/5/10/chartex" xmlns:cx5="http://schemas.microsoft.com/office/drawing/2016/5/11/chartex" xmlns:cx6="http://schemas.microsoft.com/office/drawing/2016/5/12/chartex" xmlns:cx7="http://schemas.microsoft.com/office/drawing/2016/5/13/chartex" xmlns:cx8="http://schemas.microsoft.com/office/drawing/2016/5/14/chartex" xmlns:mc="http://schemas.openxmlformats.org/markup-compatibility/2006" xmlns:aink="http://schemas.microsoft.com/office/drawing/2016/ink" xmlns:am3d="http://schemas.microsoft.com/office/drawing/2017/model3d" xmlns:o="urn:schemas-microsoft-com:office:office" xmlns:oel="http://schemas.microsoft.com/office/2019/extlst" xmlns:r="http://schemas.openxmlformats.org/officeDocument/2006/relationships" xmlns:m="http://schemas.openxmlformats.org/officeDocument/2006/math" xmlns:v="urn:schemas-microsoft-com:vml" xmlns:wp14="http://schemas.microsoft.com/office/word/2010/wordprocessingDrawing" xmlns:wp="http://schemas.openxmlformats.org/drawingml/2006/wordprocessingDrawing" xmlns:w10="urn:schemas-microsoft-com:office:word" xmlns:w="http://schemas.openxmlformats.org/wordprocessingml/2006/main" xmlns:w14="http://schemas.microsoft.com/office/word/2010/wordml" xmlns:w15="http://schemas.microsoft.com/office/word/2012/wordml" xmlns:w16cex="http://schemas.microsoft.com/office/word/2018/wordml/cex" xmlns:w16cid="http://schemas.microsoft.com/office/word/2016/wordml/cid" xmlns:w16="http://schemas.microsoft.com/office/word/2018/wordml" xmlns:w16du="http://schemas.microsoft.com/office/word/2023/wordml/word16du" xmlns:w16sdtdh="http://schemas.microsoft.com/office/word/2020/wordml/sdtdatahash" xmlns:w16se="http://schemas.microsoft.com/office/word/2015/wordml/symex" xmlns:wpg="http://schemas.microsoft.com/office/word/2010/wordprocessingGroup" xmlns:wpi="http://schemas.microsoft.com/office/word/2010/wordprocessingInk" xmlns:wne="http://schemas.microsoft.com/office/word/2006/wordml" xmlns:wps="http://schemas.microsoft.com/office/word/2010/wordprocessingShape" mc:Ignorable="w14 w15 w16se w16cid w16 w16cex w16sdtdh w16du wp14">
   <w:p>
     <w:pPr>
       <w:pStyle w:val="Header"/>
@@ -2557,7 +3616,7 @@
         </mc:Choice>
         <mc:Fallback>
           <w:pict>
-            <v:rect w14:anchorId="08250204" id="Rectangle 11" o:spid="_x0000_s1026" style="position:absolute;margin-left:-1in;margin-top:-35.45pt;width:596.15pt;height:70.85pt;z-index:251656704;visibility:visible;mso-wrap-style:square;mso-width-percent:0;mso-height-percent:0;mso-wrap-distance-left:9pt;mso-wrap-distance-top:0;mso-wrap-distance-right:9pt;mso-wrap-distance-bottom:0;mso-position-horizontal:absolute;mso-position-horizontal-relative:text;mso-position-vertical:absolute;mso-position-vertical-relative:text;mso-width-percent:0;mso-height-percent:0;mso-width-relative:margin;mso-height-relative:margin;v-text-anchor:bottom" o:gfxdata="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" fillcolor="#1d448f" stroked="f">
+            <v:rect w14:anchorId="08250204" id="Rectangle 11" o:spid="_x0000_s1026" style="position:absolute;margin-left:-1in;margin-top:-35.45pt;width:596.15pt;height:70.85pt;z-index:251656704;visibility:visible;mso-wrap-style:square;mso-width-percent:0;mso-height-percent:0;mso-wrap-distance-left:9pt;mso-wrap-distance-top:0;mso-wrap-distance-right:9pt;mso-wrap-distance-bottom:0;mso-position-horizontal:absolute;mso-position-horizontal-relative:text;mso-position-vertical:absolute;mso-position-vertical-relative:text;mso-width-percent:0;mso-height-percent:0;mso-width-relative:margin;mso-height-relative:margin;v-text-anchor:bottom" o:gfxdata="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" fillcolor="#1d448f" stroked="f">
               <v:fill opacity="62194f"/>
               <v:textbox inset=",,,2mm">
                 <w:txbxContent>
@@ -2732,7 +3791,7 @@
 </file>
 
 <file path=word/numbering.xml><?xml version="1.0" encoding="utf-8"?>
-<w:numbering xmlns:wpc="http://schemas.microsoft.com/office/word/2010/wordprocessingCanvas" xmlns:cx="http://schemas.microsoft.com/office/drawing/2014/chartex" xmlns:cx1="http://schemas.microsoft.com/office/drawing/2015/9/8/chartex" xmlns:cx2="http://schemas.microsoft.com/office/drawing/2015/10/21/chartex" xmlns:cx3="http://schemas.microsoft.com/office/drawing/2016/5/9/chartex" xmlns:cx4="http://schemas.microsoft.com/office/drawing/2016/5/10/chartex" xmlns:cx5="http://schemas.microsoft.com/office/drawing/2016/5/11/chartex" xmlns:cx6="http://schemas.microsoft.com/office/drawing/2016/5/12/chartex" xmlns:cx7="http://schemas.microsoft.com/office/drawing/2016/5/13/chartex" xmlns:cx8="http://schemas.microsoft.com/office/drawing/2016/5/14/chartex" xmlns:mc="http://schemas.openxmlformats.org/markup-compatibility/2006" xmlns:aink="http://schemas.microsoft.com/office/drawing/2016/ink" xmlns:am3d="http://schemas.microsoft.com/office/drawing/2017/model3d" xmlns:o="urn:schemas-microsoft-com:office:office" xmlns:r="http://schemas.openxmlformats.org/officeDocument/2006/relationships" xmlns:m="http://schemas.openxmlformats.org/officeDocument/2006/math" xmlns:v="urn:schemas-microsoft-com:vml" xmlns:wp14="http://schemas.microsoft.com/office/word/2010/wordprocessingDrawing" xmlns:wp="http://schemas.openxmlformats.org/drawingml/2006/wordprocessingDrawing" xmlns:w10="urn:schemas-microsoft-com:office:word" xmlns:w="http://schemas.openxmlformats.org/wordprocessingml/2006/main" xmlns:w14="http://schemas.microsoft.com/office/word/2010/wordml" xmlns:w15="http://schemas.microsoft.com/office/word/2012/wordml" xmlns:w16cex="http://schemas.microsoft.com/office/word/2018/wordml/cex" xmlns:w16cid="http://schemas.microsoft.com/office/word/2016/wordml/cid" xmlns:w16="http://schemas.microsoft.com/office/word/2018/wordml" xmlns:w16sdtdh="http://schemas.microsoft.com/office/word/2020/wordml/sdtdatahash" xmlns:w16se="http://schemas.microsoft.com/office/word/2015/wordml/symex" xmlns:wpg="http://schemas.microsoft.com/office/word/2010/wordprocessingGroup" xmlns:wpi="http://schemas.microsoft.com/office/word/2010/wordprocessingInk" xmlns:wne="http://schemas.microsoft.com/office/word/2006/wordml" xmlns:wps="http://schemas.microsoft.com/office/word/2010/wordprocessingShape" mc:Ignorable="w14 w15 w16se w16cid w16 w16cex w16sdtdh wp14">
+<w:numbering xmlns:wpc="http://schemas.microsoft.com/office/word/2010/wordprocessingCanvas" xmlns:cx="http://schemas.microsoft.com/office/drawing/2014/chartex" xmlns:cx1="http://schemas.microsoft.com/office/drawing/2015/9/8/chartex" xmlns:cx2="http://schemas.microsoft.com/office/drawing/2015/10/21/chartex" xmlns:cx3="http://schemas.microsoft.com/office/drawing/2016/5/9/chartex" xmlns:cx4="http://schemas.microsoft.com/office/drawing/2016/5/10/chartex" xmlns:cx5="http://schemas.microsoft.com/office/drawing/2016/5/11/chartex" xmlns:cx6="http://schemas.microsoft.com/office/drawing/2016/5/12/chartex" xmlns:cx7="http://schemas.microsoft.com/office/drawing/2016/5/13/chartex" xmlns:cx8="http://schemas.microsoft.com/office/drawing/2016/5/14/chartex" xmlns:mc="http://schemas.openxmlformats.org/markup-compatibility/2006" xmlns:aink="http://schemas.microsoft.com/office/drawing/2016/ink" xmlns:am3d="http://schemas.microsoft.com/office/drawing/2017/model3d" xmlns:o="urn:schemas-microsoft-com:office:office" xmlns:oel="http://schemas.microsoft.com/office/2019/extlst" xmlns:r="http://schemas.openxmlformats.org/officeDocument/2006/relationships" xmlns:m="http://schemas.openxmlformats.org/officeDocument/2006/math" xmlns:v="urn:schemas-microsoft-com:vml" xmlns:wp14="http://schemas.microsoft.com/office/word/2010/wordprocessingDrawing" xmlns:wp="http://schemas.openxmlformats.org/drawingml/2006/wordprocessingDrawing" xmlns:w10="urn:schemas-microsoft-com:office:word" xmlns:w="http://schemas.openxmlformats.org/wordprocessingml/2006/main" xmlns:w14="http://schemas.microsoft.com/office/word/2010/wordml" xmlns:w15="http://schemas.microsoft.com/office/word/2012/wordml" xmlns:w16cex="http://schemas.microsoft.com/office/word/2018/wordml/cex" xmlns:w16cid="http://schemas.microsoft.com/office/word/2016/wordml/cid" xmlns:w16="http://schemas.microsoft.com/office/word/2018/wordml" xmlns:w16du="http://schemas.microsoft.com/office/word/2023/wordml/word16du" xmlns:w16sdtdh="http://schemas.microsoft.com/office/word/2020/wordml/sdtdatahash" xmlns:w16se="http://schemas.microsoft.com/office/word/2015/wordml/symex" xmlns:wpg="http://schemas.microsoft.com/office/word/2010/wordprocessingGroup" xmlns:wpi="http://schemas.microsoft.com/office/word/2010/wordprocessingInk" xmlns:wne="http://schemas.microsoft.com/office/word/2006/wordml" xmlns:wps="http://schemas.microsoft.com/office/word/2010/wordprocessingShape" mc:Ignorable="w14 w15 w16se w16cid w16 w16cex w16sdtdh w16du wp14">
   <w:abstractNum w:abstractNumId="0" w15:restartNumberingAfterBreak="0">
     <w:nsid w:val="16921E5B"/>
     <w:multiLevelType w:val="hybridMultilevel"/>
@@ -3453,32 +4512,32 @@
       </w:pPr>
     </w:lvl>
   </w:abstractNum>
-  <w:num w:numId="1">
+  <w:num w:numId="1" w16cid:durableId="1083726541">
     <w:abstractNumId w:val="6"/>
   </w:num>
-  <w:num w:numId="2">
+  <w:num w:numId="2" w16cid:durableId="154348756">
     <w:abstractNumId w:val="2"/>
   </w:num>
-  <w:num w:numId="3">
+  <w:num w:numId="3" w16cid:durableId="1447192276">
     <w:abstractNumId w:val="3"/>
   </w:num>
-  <w:num w:numId="4">
+  <w:num w:numId="4" w16cid:durableId="1350376107">
     <w:abstractNumId w:val="5"/>
   </w:num>
-  <w:num w:numId="5">
+  <w:num w:numId="5" w16cid:durableId="525942235">
     <w:abstractNumId w:val="1"/>
   </w:num>
-  <w:num w:numId="6">
+  <w:num w:numId="6" w16cid:durableId="175309040">
     <w:abstractNumId w:val="0"/>
   </w:num>
-  <w:num w:numId="7">
+  <w:num w:numId="7" w16cid:durableId="836725670">
     <w:abstractNumId w:val="4"/>
   </w:num>
 </w:numbering>
 </file>
 
 <file path=word/styles.xml><?xml version="1.0" encoding="utf-8"?>
-<w:styles xmlns:mc="http://schemas.openxmlformats.org/markup-compatibility/2006" xmlns:r="http://schemas.openxmlformats.org/officeDocument/2006/relationships" xmlns:w="http://schemas.openxmlformats.org/wordprocessingml/2006/main" xmlns:w14="http://schemas.microsoft.com/office/word/2010/wordml" xmlns:w15="http://schemas.microsoft.com/office/word/2012/wordml" xmlns:w16cex="http://schemas.microsoft.com/office/word/2018/wordml/cex" xmlns:w16cid="http://schemas.microsoft.com/office/word/2016/wordml/cid" xmlns:w16="http://schemas.microsoft.com/office/word/2018/wordml" xmlns:w16sdtdh="http://schemas.microsoft.com/office/word/2020/wordml/sdtdatahash" xmlns:w16se="http://schemas.microsoft.com/office/word/2015/wordml/symex" mc:Ignorable="w14 w15 w16se w16cid w16 w16cex w16sdtdh">
+<w:styles xmlns:mc="http://schemas.openxmlformats.org/markup-compatibility/2006" xmlns:r="http://schemas.openxmlformats.org/officeDocument/2006/relationships" xmlns:w="http://schemas.openxmlformats.org/wordprocessingml/2006/main" xmlns:w14="http://schemas.microsoft.com/office/word/2010/wordml" xmlns:w15="http://schemas.microsoft.com/office/word/2012/wordml" xmlns:w16cex="http://schemas.microsoft.com/office/word/2018/wordml/cex" xmlns:w16cid="http://schemas.microsoft.com/office/word/2016/wordml/cid" xmlns:w16="http://schemas.microsoft.com/office/word/2018/wordml" xmlns:w16du="http://schemas.microsoft.com/office/word/2023/wordml/word16du" xmlns:w16sdtdh="http://schemas.microsoft.com/office/word/2020/wordml/sdtdatahash" xmlns:w16se="http://schemas.microsoft.com/office/word/2015/wordml/symex" mc:Ignorable="w14 w15 w16se w16cid w16 w16cex w16sdtdh w16du">
   <w:docDefaults>
     <w:rPrDefault>
       <w:rPr>
@@ -3588,6 +4647,7 @@
     <w:lsdException w:name="HTML Sample" w:semiHidden="1" w:unhideWhenUsed="1"/>
     <w:lsdException w:name="HTML Typewriter" w:semiHidden="1" w:unhideWhenUsed="1"/>
     <w:lsdException w:name="HTML Variable" w:semiHidden="1" w:unhideWhenUsed="1"/>
+    <w:lsdException w:name="Normal Table" w:semiHidden="1" w:unhideWhenUsed="1"/>
     <w:lsdException w:name="annotation subject" w:semiHidden="1" w:unhideWhenUsed="1"/>
     <w:lsdException w:name="No List" w:semiHidden="1" w:unhideWhenUsed="1"/>
     <w:lsdException w:name="Outline List 1" w:semiHidden="1" w:unhideWhenUsed="1"/>
@@ -3630,8 +4690,11 @@
     <w:lsdException w:name="Table Contemporary" w:semiHidden="1" w:unhideWhenUsed="1"/>
     <w:lsdException w:name="Table Elegant" w:semiHidden="1" w:unhideWhenUsed="1"/>
     <w:lsdException w:name="Table Professional" w:semiHidden="1" w:unhideWhenUsed="1"/>
+    <w:lsdException w:name="Table Subtle 1" w:semiHidden="1" w:unhideWhenUsed="1"/>
     <w:lsdException w:name="Table Subtle 2" w:semiHidden="1" w:unhideWhenUsed="1"/>
     <w:lsdException w:name="Table Web 1" w:semiHidden="1" w:unhideWhenUsed="1"/>
+    <w:lsdException w:name="Table Web 2" w:semiHidden="1" w:unhideWhenUsed="1"/>
+    <w:lsdException w:name="Table Web 3" w:semiHidden="1" w:unhideWhenUsed="1"/>
     <w:lsdException w:name="Balloon Text" w:semiHidden="1" w:unhideWhenUsed="1"/>
     <w:lsdException w:name="Table Theme" w:semiHidden="1" w:unhideWhenUsed="1"/>
     <w:lsdException w:name="Placeholder Text" w:semiHidden="1" w:uiPriority="99"/>
@@ -3908,7 +4971,6 @@
   <w:style w:type="character" w:default="1" w:styleId="DefaultParagraphFont">
     <w:name w:val="Default Paragraph Font"/>
     <w:uiPriority w:val="1"/>
-    <w:semiHidden/>
     <w:unhideWhenUsed/>
   </w:style>
   <w:style w:type="table" w:default="1" w:styleId="TableNormal">
@@ -4354,23 +5416,10 @@
 </file>
 
 <file path=customXml/item1.xml><?xml version="1.0" encoding="utf-8"?>
-<p:properties xmlns:p="http://schemas.microsoft.com/office/2006/metadata/properties" xmlns:xsi="http://www.w3.org/2001/XMLSchema-instance" xmlns:pc="http://schemas.microsoft.com/office/infopath/2007/PartnerControls">
-  <documentManagement>
-    <ReferenceId xmlns="7aaef5f8-6561-42e8-a588-8ee7769f8f3a" xsi:nil="true"/>
-  </documentManagement>
-</p:properties>
+<b:Sources xmlns:b="http://schemas.openxmlformats.org/officeDocument/2006/bibliography" xmlns="http://schemas.openxmlformats.org/officeDocument/2006/bibliography" SelectedStyle="\APASixthEditionOfficeOnline.xsl" StyleName="APA" Version="6"/>
 </file>
 
 <file path=customXml/item2.xml><?xml version="1.0" encoding="utf-8"?>
-<?mso-contentType ?>
-<FormTemplates xmlns="http://schemas.microsoft.com/sharepoint/v3/contenttype/forms">
-  <Display>DocumentLibraryForm</Display>
-  <Edit>DocumentLibraryForm</Edit>
-  <New>DocumentLibraryForm</New>
-</FormTemplates>
-</file>
-
-<file path=customXml/item3.xml><?xml version="1.0" encoding="utf-8"?>
 <ct:contentTypeSchema xmlns:ct="http://schemas.microsoft.com/office/2006/metadata/contentType" xmlns:ma="http://schemas.microsoft.com/office/2006/metadata/properties/metaAttributes" ct:_="" ma:_="" ma:contentTypeName="Document" ma:contentTypeID="0x0101007D87C2771DED2B4E827C06CCB5FF2469" ma:contentTypeVersion="5" ma:contentTypeDescription="Create a new document." ma:contentTypeScope="" ma:versionID="a436b4804f8d0f5c410bb276cd8f58c1">
   <xsd:schema xmlns:xsd="http://www.w3.org/2001/XMLSchema" xmlns:xs="http://www.w3.org/2001/XMLSchema" xmlns:p="http://schemas.microsoft.com/office/2006/metadata/properties" xmlns:ns2="7aaef5f8-6561-42e8-a588-8ee7769f8f3a" targetNamespace="http://schemas.microsoft.com/office/2006/metadata/properties" ma:root="true" ma:fieldsID="67e434bdc2ebb08804b8022a83c6c302" ns2:_="">
     <xsd:import namespace="7aaef5f8-6561-42e8-a588-8ee7769f8f3a"/>
@@ -4520,28 +5569,50 @@
 </ct:contentTypeSchema>
 </file>
 
+<file path=customXml/item3.xml><?xml version="1.0" encoding="utf-8"?>
+<?mso-contentType ?>
+<FormTemplates xmlns="http://schemas.microsoft.com/sharepoint/v3/contenttype/forms">
+  <Display>DocumentLibraryForm</Display>
+  <Edit>DocumentLibraryForm</Edit>
+  <New>DocumentLibraryForm</New>
+</FormTemplates>
+</file>
+
 <file path=customXml/item4.xml><?xml version="1.0" encoding="utf-8"?>
-<b:Sources xmlns:b="http://schemas.openxmlformats.org/officeDocument/2006/bibliography" xmlns="http://schemas.openxmlformats.org/officeDocument/2006/bibliography" SelectedStyle="\APASixthEditionOfficeOnline.xsl" StyleName="APA" Version="6"/>
+<p:properties xmlns:p="http://schemas.microsoft.com/office/2006/metadata/properties" xmlns:xsi="http://www.w3.org/2001/XMLSchema-instance" xmlns:pc="http://schemas.microsoft.com/office/infopath/2007/PartnerControls">
+  <documentManagement>
+    <ReferenceId xmlns="7aaef5f8-6561-42e8-a588-8ee7769f8f3a" xsi:nil="true"/>
+  </documentManagement>
+</p:properties>
 </file>
 
 <file path=customXml/itemProps1.xml><?xml version="1.0" encoding="utf-8"?>
-<ds:datastoreItem xmlns:ds="http://schemas.openxmlformats.org/officeDocument/2006/customXml" ds:itemID="{6E97C61B-3568-432C-AE05-7772A06FD97A}">
+<ds:datastoreItem xmlns:ds="http://schemas.openxmlformats.org/officeDocument/2006/customXml" ds:itemID="{ADDCBBA8-E268-4002-94FC-E4CFE8E0D51D}">
   <ds:schemaRefs>
-    <ds:schemaRef ds:uri="http://purl.org/dc/terms/"/>
-    <ds:schemaRef ds:uri="http://schemas.openxmlformats.org/package/2006/metadata/core-properties"/>
-    <ds:schemaRef ds:uri="94dce8ab-38ff-4714-b1ed-1fc5e4d9abd1"/>
-    <ds:schemaRef ds:uri="http://schemas.microsoft.com/office/2006/documentManagement/types"/>
-    <ds:schemaRef ds:uri="http://schemas.microsoft.com/office/infopath/2007/PartnerControls"/>
-    <ds:schemaRef ds:uri="http://purl.org/dc/elements/1.1/"/>
-    <ds:schemaRef ds:uri="http://schemas.microsoft.com/office/2006/metadata/properties"/>
-    <ds:schemaRef ds:uri="1ef05dc5-97a2-498b-bf7c-bd189143a1ff"/>
-    <ds:schemaRef ds:uri="http://www.w3.org/XML/1998/namespace"/>
-    <ds:schemaRef ds:uri="http://purl.org/dc/dcmitype/"/>
+    <ds:schemaRef ds:uri="http://schemas.openxmlformats.org/officeDocument/2006/bibliography"/>
   </ds:schemaRefs>
 </ds:datastoreItem>
 </file>
 
 <file path=customXml/itemProps2.xml><?xml version="1.0" encoding="utf-8"?>
+<ds:datastoreItem xmlns:ds="http://schemas.openxmlformats.org/officeDocument/2006/customXml" ds:itemID="{2C97FD3A-AC0E-4F87-A87C-292EF775B050}">
+  <ds:schemaRefs>
+    <ds:schemaRef ds:uri="http://schemas.microsoft.com/office/2006/metadata/contentType"/>
+    <ds:schemaRef ds:uri="http://schemas.microsoft.com/office/2006/metadata/properties/metaAttributes"/>
+    <ds:schemaRef ds:uri="http://www.w3.org/2001/XMLSchema"/>
+    <ds:schemaRef ds:uri="http://schemas.microsoft.com/office/2006/metadata/properties"/>
+    <ds:schemaRef ds:uri="7aaef5f8-6561-42e8-a588-8ee7769f8f3a"/>
+    <ds:schemaRef ds:uri="http://schemas.microsoft.com/office/2006/documentManagement/types"/>
+    <ds:schemaRef ds:uri="http://schemas.microsoft.com/office/infopath/2007/PartnerControls"/>
+    <ds:schemaRef ds:uri="http://schemas.openxmlformats.org/package/2006/metadata/core-properties"/>
+    <ds:schemaRef ds:uri="http://purl.org/dc/elements/1.1/"/>
+    <ds:schemaRef ds:uri="http://purl.org/dc/terms/"/>
+    <ds:schemaRef ds:uri="http://schemas.microsoft.com/internal/obd"/>
+  </ds:schemaRefs>
+</ds:datastoreItem>
+</file>
+
+<file path=customXml/itemProps3.xml><?xml version="1.0" encoding="utf-8"?>
 <ds:datastoreItem xmlns:ds="http://schemas.openxmlformats.org/officeDocument/2006/customXml" ds:itemID="{0B1A1687-0613-4DB6-8049-F811B325E42A}">
   <ds:schemaRefs>
     <ds:schemaRef ds:uri="http://schemas.microsoft.com/sharepoint/v3/contenttype/forms"/>
@@ -4549,14 +5620,12 @@
 </ds:datastoreItem>
 </file>
 
-<file path=customXml/itemProps3.xml><?xml version="1.0" encoding="utf-8"?>
-<ds:datastoreItem xmlns:ds="http://schemas.openxmlformats.org/officeDocument/2006/customXml" ds:itemID="{2C97FD3A-AC0E-4F87-A87C-292EF775B050}"/>
-</file>
-
 <file path=customXml/itemProps4.xml><?xml version="1.0" encoding="utf-8"?>
-<ds:datastoreItem xmlns:ds="http://schemas.openxmlformats.org/officeDocument/2006/customXml" ds:itemID="{ADDCBBA8-E268-4002-94FC-E4CFE8E0D51D}">
+<ds:datastoreItem xmlns:ds="http://schemas.openxmlformats.org/officeDocument/2006/customXml" ds:itemID="{6E97C61B-3568-432C-AE05-7772A06FD97A}">
   <ds:schemaRefs>
-    <ds:schemaRef ds:uri="http://schemas.openxmlformats.org/officeDocument/2006/bibliography"/>
+    <ds:schemaRef ds:uri="http://schemas.microsoft.com/office/2006/metadata/properties"/>
+    <ds:schemaRef ds:uri="http://schemas.microsoft.com/office/infopath/2007/PartnerControls"/>
+    <ds:schemaRef ds:uri="7aaef5f8-6561-42e8-a588-8ee7769f8f3a"/>
   </ds:schemaRefs>
 </ds:datastoreItem>
 </file>
</xml_diff>